<commit_message>
Invanchenko review fixes in doc Yahor v1
</commit_message>
<xml_diff>
--- a/doc/yahor/Graph_Part.docx
+++ b/doc/yahor/Graph_Part.docx
@@ -4255,7 +4255,7 @@
                 <v:shape id="_x0000_i1025" type="#_x0000_t75" style="width:320.75pt;height:595.65pt" o:ole="">
                   <v:imagedata r:id="rId9" o:title=""/>
                 </v:shape>
-                <o:OLEObject Type="Embed" ProgID="Visio.Drawing.11" ShapeID="_x0000_i1025" DrawAspect="Content" ObjectID="_1620423920" r:id="rId10"/>
+                <o:OLEObject Type="Embed" ProgID="Visio.Drawing.11" ShapeID="_x0000_i1025" DrawAspect="Content" ObjectID="_1620903439" r:id="rId10"/>
               </w:object>
             </w:r>
           </w:p>
@@ -6254,7 +6254,7 @@
                 <v:shape id="_x0000_i1026" type="#_x0000_t75" style="width:375.9pt;height:331pt" o:ole="">
                   <v:imagedata r:id="rId11" o:title=""/>
                 </v:shape>
-                <o:OLEObject Type="Embed" ProgID="Visio.Drawing.11" ShapeID="_x0000_i1026" DrawAspect="Content" ObjectID="_1620423921" r:id="rId12"/>
+                <o:OLEObject Type="Embed" ProgID="Visio.Drawing.11" ShapeID="_x0000_i1026" DrawAspect="Content" ObjectID="_1620903440" r:id="rId12"/>
               </w:object>
             </w:r>
           </w:p>
@@ -12266,7 +12266,7 @@
                 <w:szCs w:val="28"/>
               </w:rPr>
               <w:lastRenderedPageBreak/>
-              <w:t>Физическая модель базы данных на уровне таблиц</w:t>
+              <w:t>Логическая модель данных</w:t>
             </w:r>
           </w:p>
         </w:tc>
@@ -12338,46 +12338,15 @@
               </w:rPr>
             </w:pPr>
             <w:r>
-              <w:rPr>
-                <w:noProof/>
-                <w:lang w:eastAsia="ru-RU"/>
-              </w:rPr>
-              <w:drawing>
-                <wp:inline distT="0" distB="0" distL="0" distR="0" wp14:anchorId="416A1D80" wp14:editId="1EFA846B">
-                  <wp:extent cx="6377715" cy="4518837"/>
-                  <wp:effectExtent l="0" t="0" r="4445" b="0"/>
-                  <wp:docPr id="29" name="Рисунок 55"/>
-                  <wp:cNvGraphicFramePr>
-                    <a:graphicFrameLocks xmlns:a="http://schemas.openxmlformats.org/drawingml/2006/main" noChangeAspect="1"/>
-                  </wp:cNvGraphicFramePr>
-                  <a:graphic xmlns:a="http://schemas.openxmlformats.org/drawingml/2006/main">
-                    <a:graphicData uri="http://schemas.openxmlformats.org/drawingml/2006/picture">
-                      <pic:pic xmlns:pic="http://schemas.openxmlformats.org/drawingml/2006/picture">
-                        <pic:nvPicPr>
-                          <pic:cNvPr id="0" name=""/>
-                          <pic:cNvPicPr/>
-                        </pic:nvPicPr>
-                        <pic:blipFill>
-                          <a:blip r:embed="rId15"/>
-                          <a:stretch>
-                            <a:fillRect/>
-                          </a:stretch>
-                        </pic:blipFill>
-                        <pic:spPr>
-                          <a:xfrm>
-                            <a:off x="0" y="0"/>
-                            <a:ext cx="6377608" cy="4518761"/>
-                          </a:xfrm>
-                          <a:prstGeom prst="rect">
-                            <a:avLst/>
-                          </a:prstGeom>
-                        </pic:spPr>
-                      </pic:pic>
-                    </a:graphicData>
-                  </a:graphic>
-                </wp:inline>
-              </w:drawing>
-            </w:r>
+              <w:object w:dxaOrig="9675" w:dyaOrig="11085">
+                <v:shape id="_x0000_i1027" type="#_x0000_t75" style="width:483.45pt;height:554.5pt" o:ole="">
+                  <v:imagedata r:id="rId15" o:title=""/>
+                </v:shape>
+                <o:OLEObject Type="Embed" ProgID="PBrush" ShapeID="_x0000_i1027" DrawAspect="Content" ObjectID="_1620903441" r:id="rId16"/>
+              </w:object>
+            </w:r>
+            <w:bookmarkStart w:id="0" w:name="_GoBack"/>
+            <w:bookmarkEnd w:id="0"/>
           </w:p>
         </w:tc>
       </w:tr>
@@ -14295,15 +14264,7 @@
                 <w:szCs w:val="28"/>
               </w:rPr>
               <w:lastRenderedPageBreak/>
-              <w:t xml:space="preserve">Физическая модель базы данных на уровне </w:t>
-            </w:r>
-            <w:r>
-              <w:rPr>
-                <w:rFonts w:cs="Times New Roman"/>
-                <w:sz w:val="28"/>
-                <w:szCs w:val="28"/>
-              </w:rPr>
-              <w:t>атрибутов</w:t>
+              <w:t>Физическая модель базы данных</w:t>
             </w:r>
           </w:p>
         </w:tc>
@@ -14379,2056 +14340,10 @@
                 <w:lang w:eastAsia="ru-RU"/>
               </w:rPr>
               <w:drawing>
-                <wp:inline distT="0" distB="0" distL="0" distR="0" wp14:anchorId="320086FF" wp14:editId="5947B868">
-                  <wp:extent cx="6507126" cy="4760155"/>
-                  <wp:effectExtent l="0" t="0" r="8255" b="2540"/>
-                  <wp:docPr id="28" name="Рисунок 56"/>
-                  <wp:cNvGraphicFramePr>
-                    <a:graphicFrameLocks xmlns:a="http://schemas.openxmlformats.org/drawingml/2006/main" noChangeAspect="1"/>
-                  </wp:cNvGraphicFramePr>
-                  <a:graphic xmlns:a="http://schemas.openxmlformats.org/drawingml/2006/main">
-                    <a:graphicData uri="http://schemas.openxmlformats.org/drawingml/2006/picture">
-                      <pic:pic xmlns:pic="http://schemas.openxmlformats.org/drawingml/2006/picture">
-                        <pic:nvPicPr>
-                          <pic:cNvPr id="0" name=""/>
-                          <pic:cNvPicPr/>
-                        </pic:nvPicPr>
-                        <pic:blipFill>
-                          <a:blip r:embed="rId16"/>
-                          <a:stretch>
-                            <a:fillRect/>
-                          </a:stretch>
-                        </pic:blipFill>
-                        <pic:spPr>
-                          <a:xfrm>
-                            <a:off x="0" y="0"/>
-                            <a:ext cx="6505879" cy="4759243"/>
-                          </a:xfrm>
-                          <a:prstGeom prst="rect">
-                            <a:avLst/>
-                          </a:prstGeom>
-                        </pic:spPr>
-                      </pic:pic>
-                    </a:graphicData>
-                  </a:graphic>
-                </wp:inline>
-              </w:drawing>
-            </w:r>
-          </w:p>
-        </w:tc>
-      </w:tr>
-      <w:tr>
-        <w:trPr>
-          <w:trHeight w:val="230"/>
-        </w:trPr>
-        <w:tc>
-          <w:tcPr>
-            <w:tcW w:w="295" w:type="pct"/>
-            <w:tcBorders>
-              <w:top w:val="single" w:sz="4" w:space="0" w:color="auto"/>
-              <w:left w:val="single" w:sz="4" w:space="0" w:color="auto"/>
-              <w:bottom w:val="single" w:sz="4" w:space="0" w:color="auto"/>
-              <w:right w:val="single" w:sz="4" w:space="0" w:color="auto"/>
-            </w:tcBorders>
-          </w:tcPr>
-          <w:p>
-            <w:pPr>
-              <w:tabs>
-                <w:tab w:val="left" w:pos="0"/>
-              </w:tabs>
-              <w:spacing w:line="240" w:lineRule="auto"/>
-              <w:ind w:firstLine="0"/>
-              <w:jc w:val="center"/>
-              <w:rPr>
-                <w:rFonts w:eastAsia="Calibri" w:cs="Times New Roman"/>
-                <w:sz w:val="20"/>
-                <w:szCs w:val="20"/>
-              </w:rPr>
-            </w:pPr>
-          </w:p>
-        </w:tc>
-        <w:tc>
-          <w:tcPr>
-            <w:tcW w:w="303" w:type="pct"/>
-            <w:tcBorders>
-              <w:top w:val="single" w:sz="4" w:space="0" w:color="auto"/>
-              <w:left w:val="single" w:sz="4" w:space="0" w:color="auto"/>
-              <w:bottom w:val="single" w:sz="4" w:space="0" w:color="auto"/>
-              <w:right w:val="single" w:sz="4" w:space="0" w:color="auto"/>
-            </w:tcBorders>
-          </w:tcPr>
-          <w:p>
-            <w:pPr>
-              <w:tabs>
-                <w:tab w:val="left" w:pos="0"/>
-              </w:tabs>
-              <w:spacing w:line="240" w:lineRule="auto"/>
-              <w:ind w:firstLine="0"/>
-              <w:jc w:val="center"/>
-              <w:rPr>
-                <w:rFonts w:eastAsia="Calibri" w:cs="Times New Roman"/>
-                <w:sz w:val="20"/>
-                <w:szCs w:val="20"/>
-              </w:rPr>
-            </w:pPr>
-          </w:p>
-        </w:tc>
-        <w:tc>
-          <w:tcPr>
-            <w:tcW w:w="671" w:type="pct"/>
-            <w:tcBorders>
-              <w:top w:val="single" w:sz="4" w:space="0" w:color="auto"/>
-              <w:left w:val="single" w:sz="4" w:space="0" w:color="auto"/>
-              <w:bottom w:val="single" w:sz="4" w:space="0" w:color="auto"/>
-              <w:right w:val="single" w:sz="4" w:space="0" w:color="auto"/>
-            </w:tcBorders>
-          </w:tcPr>
-          <w:p>
-            <w:pPr>
-              <w:tabs>
-                <w:tab w:val="left" w:pos="0"/>
-              </w:tabs>
-              <w:spacing w:line="240" w:lineRule="auto"/>
-              <w:ind w:firstLine="0"/>
-              <w:jc w:val="center"/>
-              <w:rPr>
-                <w:rFonts w:eastAsia="Calibri" w:cs="Times New Roman"/>
-                <w:sz w:val="20"/>
-                <w:szCs w:val="20"/>
-              </w:rPr>
-            </w:pPr>
-          </w:p>
-        </w:tc>
-        <w:tc>
-          <w:tcPr>
-            <w:tcW w:w="455" w:type="pct"/>
-            <w:tcBorders>
-              <w:top w:val="single" w:sz="4" w:space="0" w:color="auto"/>
-              <w:left w:val="single" w:sz="4" w:space="0" w:color="auto"/>
-              <w:bottom w:val="single" w:sz="4" w:space="0" w:color="auto"/>
-              <w:right w:val="single" w:sz="4" w:space="0" w:color="auto"/>
-            </w:tcBorders>
-          </w:tcPr>
-          <w:p>
-            <w:pPr>
-              <w:tabs>
-                <w:tab w:val="left" w:pos="0"/>
-              </w:tabs>
-              <w:spacing w:line="240" w:lineRule="auto"/>
-              <w:ind w:firstLine="0"/>
-              <w:jc w:val="center"/>
-              <w:rPr>
-                <w:rFonts w:eastAsia="Calibri" w:cs="Times New Roman"/>
-                <w:sz w:val="20"/>
-                <w:szCs w:val="20"/>
-              </w:rPr>
-            </w:pPr>
-          </w:p>
-        </w:tc>
-        <w:tc>
-          <w:tcPr>
-            <w:tcW w:w="295" w:type="pct"/>
-            <w:tcBorders>
-              <w:top w:val="single" w:sz="4" w:space="0" w:color="auto"/>
-              <w:left w:val="single" w:sz="4" w:space="0" w:color="auto"/>
-              <w:bottom w:val="single" w:sz="4" w:space="0" w:color="auto"/>
-              <w:right w:val="single" w:sz="4" w:space="0" w:color="auto"/>
-            </w:tcBorders>
-          </w:tcPr>
-          <w:p>
-            <w:pPr>
-              <w:tabs>
-                <w:tab w:val="left" w:pos="0"/>
-              </w:tabs>
-              <w:spacing w:line="240" w:lineRule="auto"/>
-              <w:ind w:firstLine="0"/>
-              <w:jc w:val="center"/>
-              <w:rPr>
-                <w:rFonts w:eastAsia="Calibri" w:cs="Times New Roman"/>
-                <w:sz w:val="20"/>
-                <w:szCs w:val="20"/>
-              </w:rPr>
-            </w:pPr>
-          </w:p>
-        </w:tc>
-        <w:tc>
-          <w:tcPr>
-            <w:tcW w:w="2981" w:type="pct"/>
-            <w:gridSpan w:val="9"/>
-            <w:vMerge w:val="restart"/>
-            <w:tcBorders>
-              <w:top w:val="single" w:sz="4" w:space="0" w:color="auto"/>
-              <w:left w:val="single" w:sz="4" w:space="0" w:color="auto"/>
-              <w:bottom w:val="single" w:sz="4" w:space="0" w:color="auto"/>
-              <w:right w:val="single" w:sz="4" w:space="0" w:color="auto"/>
-            </w:tcBorders>
-            <w:vAlign w:val="center"/>
-            <w:hideMark/>
-          </w:tcPr>
-          <w:p>
-            <w:pPr>
-              <w:tabs>
-                <w:tab w:val="left" w:pos="0"/>
-              </w:tabs>
-              <w:spacing w:line="240" w:lineRule="auto"/>
-              <w:ind w:firstLine="0"/>
-              <w:jc w:val="center"/>
-              <w:rPr>
-                <w:rFonts w:eastAsia="Calibri" w:cs="Times New Roman"/>
-                <w:sz w:val="20"/>
-                <w:szCs w:val="20"/>
-              </w:rPr>
-            </w:pPr>
-            <w:r>
-              <w:rPr>
-                <w:rFonts w:eastAsia="Calibri" w:cs="Times New Roman"/>
-                <w:sz w:val="20"/>
-                <w:szCs w:val="20"/>
-              </w:rPr>
-              <w:t>ДП–30701114</w:t>
-            </w:r>
-            <w:r>
-              <w:rPr>
-                <w:rFonts w:eastAsia="Calibri" w:cs="Times New Roman"/>
-                <w:sz w:val="20"/>
-                <w:szCs w:val="20"/>
-                <w:lang w:val="en-US"/>
-              </w:rPr>
-              <w:t>/</w:t>
-            </w:r>
-            <w:r>
-              <w:rPr>
-                <w:rFonts w:eastAsia="Calibri" w:cs="Times New Roman"/>
-                <w:sz w:val="20"/>
-                <w:szCs w:val="20"/>
-              </w:rPr>
-              <w:t>06–20</w:t>
-            </w:r>
-            <w:r>
-              <w:rPr>
-                <w:rFonts w:eastAsia="Calibri" w:cs="Times New Roman"/>
-                <w:sz w:val="20"/>
-                <w:szCs w:val="20"/>
-                <w:lang w:val="en-US"/>
-              </w:rPr>
-              <w:t>1</w:t>
-            </w:r>
-            <w:r>
-              <w:rPr>
-                <w:rFonts w:eastAsia="Calibri" w:cs="Times New Roman"/>
-                <w:sz w:val="20"/>
-                <w:szCs w:val="20"/>
-              </w:rPr>
-              <w:t>9-0</w:t>
-            </w:r>
-            <w:r>
-              <w:rPr>
-                <w:rFonts w:eastAsia="Calibri" w:cs="Times New Roman"/>
-                <w:sz w:val="20"/>
-                <w:szCs w:val="20"/>
-              </w:rPr>
-              <w:t>8</w:t>
-            </w:r>
-          </w:p>
-        </w:tc>
-      </w:tr>
-      <w:tr>
-        <w:trPr>
-          <w:trHeight w:val="193"/>
-        </w:trPr>
-        <w:tc>
-          <w:tcPr>
-            <w:tcW w:w="295" w:type="pct"/>
-            <w:tcBorders>
-              <w:top w:val="single" w:sz="4" w:space="0" w:color="auto"/>
-              <w:left w:val="single" w:sz="4" w:space="0" w:color="auto"/>
-              <w:bottom w:val="single" w:sz="4" w:space="0" w:color="auto"/>
-              <w:right w:val="single" w:sz="4" w:space="0" w:color="auto"/>
-            </w:tcBorders>
-          </w:tcPr>
-          <w:p>
-            <w:pPr>
-              <w:tabs>
-                <w:tab w:val="left" w:pos="0"/>
-              </w:tabs>
-              <w:spacing w:line="240" w:lineRule="auto"/>
-              <w:ind w:firstLine="0"/>
-              <w:jc w:val="center"/>
-              <w:rPr>
-                <w:rFonts w:eastAsia="Calibri" w:cs="Times New Roman"/>
-                <w:sz w:val="20"/>
-                <w:szCs w:val="20"/>
-              </w:rPr>
-            </w:pPr>
-          </w:p>
-        </w:tc>
-        <w:tc>
-          <w:tcPr>
-            <w:tcW w:w="303" w:type="pct"/>
-            <w:tcBorders>
-              <w:top w:val="single" w:sz="4" w:space="0" w:color="auto"/>
-              <w:left w:val="single" w:sz="4" w:space="0" w:color="auto"/>
-              <w:bottom w:val="single" w:sz="4" w:space="0" w:color="auto"/>
-              <w:right w:val="single" w:sz="4" w:space="0" w:color="auto"/>
-            </w:tcBorders>
-          </w:tcPr>
-          <w:p>
-            <w:pPr>
-              <w:tabs>
-                <w:tab w:val="left" w:pos="-108"/>
-                <w:tab w:val="left" w:pos="0"/>
-              </w:tabs>
-              <w:spacing w:line="240" w:lineRule="auto"/>
-              <w:ind w:firstLine="0"/>
-              <w:jc w:val="center"/>
-              <w:rPr>
-                <w:rFonts w:eastAsia="Calibri" w:cs="Times New Roman"/>
-                <w:sz w:val="20"/>
-                <w:szCs w:val="20"/>
-              </w:rPr>
-            </w:pPr>
-          </w:p>
-        </w:tc>
-        <w:tc>
-          <w:tcPr>
-            <w:tcW w:w="671" w:type="pct"/>
-            <w:tcBorders>
-              <w:top w:val="single" w:sz="4" w:space="0" w:color="auto"/>
-              <w:left w:val="single" w:sz="4" w:space="0" w:color="auto"/>
-              <w:bottom w:val="single" w:sz="4" w:space="0" w:color="auto"/>
-              <w:right w:val="single" w:sz="4" w:space="0" w:color="auto"/>
-            </w:tcBorders>
-          </w:tcPr>
-          <w:p>
-            <w:pPr>
-              <w:tabs>
-                <w:tab w:val="left" w:pos="0"/>
-              </w:tabs>
-              <w:spacing w:line="240" w:lineRule="auto"/>
-              <w:ind w:firstLine="0"/>
-              <w:jc w:val="center"/>
-              <w:rPr>
-                <w:rFonts w:eastAsia="Calibri" w:cs="Times New Roman"/>
-                <w:sz w:val="20"/>
-                <w:szCs w:val="20"/>
-              </w:rPr>
-            </w:pPr>
-          </w:p>
-        </w:tc>
-        <w:tc>
-          <w:tcPr>
-            <w:tcW w:w="455" w:type="pct"/>
-            <w:tcBorders>
-              <w:top w:val="single" w:sz="4" w:space="0" w:color="auto"/>
-              <w:left w:val="single" w:sz="4" w:space="0" w:color="auto"/>
-              <w:bottom w:val="single" w:sz="4" w:space="0" w:color="auto"/>
-              <w:right w:val="single" w:sz="4" w:space="0" w:color="auto"/>
-            </w:tcBorders>
-          </w:tcPr>
-          <w:p>
-            <w:pPr>
-              <w:tabs>
-                <w:tab w:val="left" w:pos="0"/>
-              </w:tabs>
-              <w:spacing w:line="240" w:lineRule="auto"/>
-              <w:ind w:firstLine="0"/>
-              <w:jc w:val="center"/>
-              <w:rPr>
-                <w:rFonts w:eastAsia="Calibri" w:cs="Times New Roman"/>
-                <w:sz w:val="20"/>
-                <w:szCs w:val="20"/>
-              </w:rPr>
-            </w:pPr>
-          </w:p>
-        </w:tc>
-        <w:tc>
-          <w:tcPr>
-            <w:tcW w:w="295" w:type="pct"/>
-            <w:tcBorders>
-              <w:top w:val="single" w:sz="4" w:space="0" w:color="auto"/>
-              <w:left w:val="single" w:sz="4" w:space="0" w:color="auto"/>
-              <w:bottom w:val="single" w:sz="4" w:space="0" w:color="auto"/>
-              <w:right w:val="single" w:sz="4" w:space="0" w:color="auto"/>
-            </w:tcBorders>
-          </w:tcPr>
-          <w:p>
-            <w:pPr>
-              <w:tabs>
-                <w:tab w:val="left" w:pos="0"/>
-              </w:tabs>
-              <w:spacing w:line="240" w:lineRule="auto"/>
-              <w:ind w:firstLine="0"/>
-              <w:jc w:val="center"/>
-              <w:rPr>
-                <w:rFonts w:eastAsia="Calibri" w:cs="Times New Roman"/>
-                <w:sz w:val="20"/>
-                <w:szCs w:val="20"/>
-              </w:rPr>
-            </w:pPr>
-          </w:p>
-        </w:tc>
-        <w:tc>
-          <w:tcPr>
-            <w:tcW w:w="2981" w:type="pct"/>
-            <w:gridSpan w:val="9"/>
-            <w:vMerge/>
-            <w:tcBorders>
-              <w:top w:val="single" w:sz="4" w:space="0" w:color="auto"/>
-              <w:left w:val="single" w:sz="4" w:space="0" w:color="auto"/>
-              <w:bottom w:val="single" w:sz="4" w:space="0" w:color="auto"/>
-              <w:right w:val="single" w:sz="4" w:space="0" w:color="auto"/>
-            </w:tcBorders>
-            <w:vAlign w:val="center"/>
-            <w:hideMark/>
-          </w:tcPr>
-          <w:p>
-            <w:pPr>
-              <w:spacing w:line="240" w:lineRule="auto"/>
-              <w:ind w:firstLine="0"/>
-              <w:rPr>
-                <w:rFonts w:eastAsia="Calibri" w:cs="Times New Roman"/>
-                <w:sz w:val="20"/>
-                <w:szCs w:val="20"/>
-              </w:rPr>
-            </w:pPr>
-          </w:p>
-        </w:tc>
-      </w:tr>
-      <w:tr>
-        <w:trPr>
-          <w:trHeight w:val="135"/>
-        </w:trPr>
-        <w:tc>
-          <w:tcPr>
-            <w:tcW w:w="295" w:type="pct"/>
-            <w:tcBorders>
-              <w:top w:val="single" w:sz="4" w:space="0" w:color="auto"/>
-              <w:left w:val="single" w:sz="4" w:space="0" w:color="auto"/>
-              <w:bottom w:val="single" w:sz="4" w:space="0" w:color="auto"/>
-              <w:right w:val="single" w:sz="4" w:space="0" w:color="auto"/>
-            </w:tcBorders>
-            <w:vAlign w:val="center"/>
-            <w:hideMark/>
-          </w:tcPr>
-          <w:p>
-            <w:pPr>
-              <w:spacing w:line="240" w:lineRule="auto"/>
-              <w:ind w:firstLine="0"/>
-              <w:jc w:val="center"/>
-              <w:rPr>
-                <w:rFonts w:eastAsia="Calibri" w:cs="Times New Roman"/>
-                <w:sz w:val="20"/>
-                <w:szCs w:val="20"/>
-              </w:rPr>
-            </w:pPr>
-            <w:r>
-              <w:rPr>
-                <w:rFonts w:eastAsia="Calibri" w:cs="Times New Roman"/>
-                <w:sz w:val="20"/>
-                <w:szCs w:val="20"/>
-              </w:rPr>
-              <w:t>Изм.</w:t>
-            </w:r>
-          </w:p>
-        </w:tc>
-        <w:tc>
-          <w:tcPr>
-            <w:tcW w:w="303" w:type="pct"/>
-            <w:tcBorders>
-              <w:top w:val="single" w:sz="4" w:space="0" w:color="auto"/>
-              <w:left w:val="single" w:sz="4" w:space="0" w:color="auto"/>
-              <w:bottom w:val="single" w:sz="4" w:space="0" w:color="auto"/>
-              <w:right w:val="single" w:sz="4" w:space="0" w:color="auto"/>
-            </w:tcBorders>
-            <w:vAlign w:val="center"/>
-            <w:hideMark/>
-          </w:tcPr>
-          <w:p>
-            <w:pPr>
-              <w:tabs>
-                <w:tab w:val="left" w:pos="-108"/>
-              </w:tabs>
-              <w:spacing w:line="240" w:lineRule="auto"/>
-              <w:ind w:firstLine="0"/>
-              <w:jc w:val="center"/>
-              <w:rPr>
-                <w:rFonts w:eastAsia="Calibri" w:cs="Times New Roman"/>
-                <w:sz w:val="20"/>
-                <w:szCs w:val="20"/>
-              </w:rPr>
-            </w:pPr>
-            <w:r>
-              <w:rPr>
-                <w:rFonts w:eastAsia="Calibri" w:cs="Times New Roman"/>
-                <w:sz w:val="20"/>
-                <w:szCs w:val="20"/>
-              </w:rPr>
-              <w:t>Лист</w:t>
-            </w:r>
-          </w:p>
-        </w:tc>
-        <w:tc>
-          <w:tcPr>
-            <w:tcW w:w="671" w:type="pct"/>
-            <w:tcBorders>
-              <w:top w:val="single" w:sz="4" w:space="0" w:color="auto"/>
-              <w:left w:val="single" w:sz="4" w:space="0" w:color="auto"/>
-              <w:bottom w:val="single" w:sz="4" w:space="0" w:color="auto"/>
-              <w:right w:val="single" w:sz="4" w:space="0" w:color="auto"/>
-            </w:tcBorders>
-            <w:vAlign w:val="center"/>
-            <w:hideMark/>
-          </w:tcPr>
-          <w:p>
-            <w:pPr>
-              <w:tabs>
-                <w:tab w:val="left" w:pos="0"/>
-              </w:tabs>
-              <w:spacing w:line="240" w:lineRule="auto"/>
-              <w:ind w:firstLine="0"/>
-              <w:jc w:val="center"/>
-              <w:rPr>
-                <w:rFonts w:eastAsia="Calibri" w:cs="Times New Roman"/>
-                <w:sz w:val="20"/>
-                <w:szCs w:val="20"/>
-              </w:rPr>
-            </w:pPr>
-            <w:r>
-              <w:rPr>
-                <w:rFonts w:eastAsia="Calibri" w:cs="Times New Roman"/>
-                <w:sz w:val="20"/>
-                <w:szCs w:val="20"/>
-              </w:rPr>
-              <w:t>№ документа</w:t>
-            </w:r>
-          </w:p>
-        </w:tc>
-        <w:tc>
-          <w:tcPr>
-            <w:tcW w:w="455" w:type="pct"/>
-            <w:tcBorders>
-              <w:top w:val="single" w:sz="4" w:space="0" w:color="auto"/>
-              <w:left w:val="single" w:sz="4" w:space="0" w:color="auto"/>
-              <w:bottom w:val="single" w:sz="4" w:space="0" w:color="auto"/>
-              <w:right w:val="single" w:sz="4" w:space="0" w:color="auto"/>
-            </w:tcBorders>
-            <w:vAlign w:val="center"/>
-            <w:hideMark/>
-          </w:tcPr>
-          <w:p>
-            <w:pPr>
-              <w:tabs>
-                <w:tab w:val="left" w:pos="0"/>
-              </w:tabs>
-              <w:spacing w:line="240" w:lineRule="auto"/>
-              <w:ind w:firstLine="0"/>
-              <w:jc w:val="center"/>
-              <w:rPr>
-                <w:rFonts w:eastAsia="Calibri" w:cs="Times New Roman"/>
-                <w:sz w:val="20"/>
-                <w:szCs w:val="20"/>
-              </w:rPr>
-            </w:pPr>
-            <w:r>
-              <w:rPr>
-                <w:rFonts w:eastAsia="Calibri" w:cs="Times New Roman"/>
-                <w:sz w:val="20"/>
-                <w:szCs w:val="20"/>
-              </w:rPr>
-              <w:t>Подпись</w:t>
-            </w:r>
-          </w:p>
-        </w:tc>
-        <w:tc>
-          <w:tcPr>
-            <w:tcW w:w="295" w:type="pct"/>
-            <w:tcBorders>
-              <w:top w:val="single" w:sz="4" w:space="0" w:color="auto"/>
-              <w:left w:val="single" w:sz="4" w:space="0" w:color="auto"/>
-              <w:bottom w:val="single" w:sz="4" w:space="0" w:color="auto"/>
-              <w:right w:val="single" w:sz="4" w:space="0" w:color="auto"/>
-            </w:tcBorders>
-            <w:vAlign w:val="center"/>
-            <w:hideMark/>
-          </w:tcPr>
-          <w:p>
-            <w:pPr>
-              <w:tabs>
-                <w:tab w:val="left" w:pos="0"/>
-              </w:tabs>
-              <w:spacing w:line="240" w:lineRule="auto"/>
-              <w:ind w:firstLine="0"/>
-              <w:jc w:val="center"/>
-              <w:rPr>
-                <w:rFonts w:eastAsia="Calibri" w:cs="Times New Roman"/>
-                <w:sz w:val="20"/>
-                <w:szCs w:val="20"/>
-              </w:rPr>
-            </w:pPr>
-            <w:r>
-              <w:rPr>
-                <w:rFonts w:eastAsia="Calibri" w:cs="Times New Roman"/>
-                <w:sz w:val="20"/>
-                <w:szCs w:val="20"/>
-              </w:rPr>
-              <w:t>Дата</w:t>
-            </w:r>
-          </w:p>
-        </w:tc>
-        <w:tc>
-          <w:tcPr>
-            <w:tcW w:w="2981" w:type="pct"/>
-            <w:gridSpan w:val="9"/>
-            <w:vMerge/>
-            <w:tcBorders>
-              <w:top w:val="single" w:sz="4" w:space="0" w:color="auto"/>
-              <w:left w:val="single" w:sz="4" w:space="0" w:color="auto"/>
-              <w:bottom w:val="single" w:sz="4" w:space="0" w:color="auto"/>
-              <w:right w:val="single" w:sz="4" w:space="0" w:color="auto"/>
-            </w:tcBorders>
-            <w:vAlign w:val="center"/>
-            <w:hideMark/>
-          </w:tcPr>
-          <w:p>
-            <w:pPr>
-              <w:spacing w:line="240" w:lineRule="auto"/>
-              <w:ind w:firstLine="0"/>
-              <w:rPr>
-                <w:rFonts w:eastAsia="Calibri" w:cs="Times New Roman"/>
-                <w:sz w:val="20"/>
-                <w:szCs w:val="20"/>
-              </w:rPr>
-            </w:pPr>
-          </w:p>
-        </w:tc>
-      </w:tr>
-      <w:tr>
-        <w:trPr>
-          <w:trHeight w:val="128"/>
-        </w:trPr>
-        <w:tc>
-          <w:tcPr>
-            <w:tcW w:w="597" w:type="pct"/>
-            <w:gridSpan w:val="2"/>
-            <w:tcBorders>
-              <w:top w:val="single" w:sz="4" w:space="0" w:color="auto"/>
-              <w:left w:val="single" w:sz="4" w:space="0" w:color="auto"/>
-              <w:bottom w:val="single" w:sz="4" w:space="0" w:color="auto"/>
-              <w:right w:val="single" w:sz="4" w:space="0" w:color="auto"/>
-            </w:tcBorders>
-            <w:vAlign w:val="bottom"/>
-            <w:hideMark/>
-          </w:tcPr>
-          <w:p>
-            <w:pPr>
-              <w:tabs>
-                <w:tab w:val="left" w:pos="0"/>
-              </w:tabs>
-              <w:spacing w:line="240" w:lineRule="auto"/>
-              <w:ind w:firstLine="0"/>
-              <w:rPr>
-                <w:rFonts w:eastAsia="Calibri" w:cs="Times New Roman"/>
-                <w:sz w:val="20"/>
-                <w:szCs w:val="20"/>
-              </w:rPr>
-            </w:pPr>
-            <w:proofErr w:type="spellStart"/>
-            <w:r>
-              <w:rPr>
-                <w:rFonts w:eastAsia="Calibri" w:cs="Times New Roman"/>
-                <w:sz w:val="20"/>
-                <w:szCs w:val="20"/>
-              </w:rPr>
-              <w:t>Разраб</w:t>
-            </w:r>
-            <w:proofErr w:type="spellEnd"/>
-            <w:r>
-              <w:rPr>
-                <w:rFonts w:eastAsia="Calibri" w:cs="Times New Roman"/>
-                <w:sz w:val="20"/>
-                <w:szCs w:val="20"/>
-              </w:rPr>
-              <w:t>.</w:t>
-            </w:r>
-          </w:p>
-        </w:tc>
-        <w:tc>
-          <w:tcPr>
-            <w:tcW w:w="671" w:type="pct"/>
-            <w:tcBorders>
-              <w:top w:val="single" w:sz="4" w:space="0" w:color="auto"/>
-              <w:left w:val="single" w:sz="4" w:space="0" w:color="auto"/>
-              <w:bottom w:val="single" w:sz="4" w:space="0" w:color="auto"/>
-              <w:right w:val="single" w:sz="4" w:space="0" w:color="auto"/>
-            </w:tcBorders>
-            <w:vAlign w:val="bottom"/>
-            <w:hideMark/>
-          </w:tcPr>
-          <w:p>
-            <w:pPr>
-              <w:tabs>
-                <w:tab w:val="left" w:pos="0"/>
-              </w:tabs>
-              <w:spacing w:line="240" w:lineRule="auto"/>
-              <w:ind w:firstLine="0"/>
-              <w:rPr>
-                <w:rFonts w:eastAsia="Calibri" w:cs="Times New Roman"/>
-                <w:sz w:val="20"/>
-                <w:szCs w:val="20"/>
-              </w:rPr>
-            </w:pPr>
-            <w:proofErr w:type="spellStart"/>
-            <w:r>
-              <w:rPr>
-                <w:rFonts w:eastAsia="Calibri" w:cs="Times New Roman"/>
-                <w:sz w:val="20"/>
-                <w:szCs w:val="20"/>
-              </w:rPr>
-              <w:t>Вихарев</w:t>
-            </w:r>
-            <w:proofErr w:type="spellEnd"/>
-          </w:p>
-        </w:tc>
-        <w:tc>
-          <w:tcPr>
-            <w:tcW w:w="455" w:type="pct"/>
-            <w:tcBorders>
-              <w:top w:val="single" w:sz="4" w:space="0" w:color="auto"/>
-              <w:left w:val="single" w:sz="4" w:space="0" w:color="auto"/>
-              <w:bottom w:val="single" w:sz="4" w:space="0" w:color="auto"/>
-              <w:right w:val="single" w:sz="4" w:space="0" w:color="auto"/>
-            </w:tcBorders>
-          </w:tcPr>
-          <w:p>
-            <w:pPr>
-              <w:tabs>
-                <w:tab w:val="left" w:pos="0"/>
-              </w:tabs>
-              <w:spacing w:line="240" w:lineRule="auto"/>
-              <w:ind w:firstLine="0"/>
-              <w:rPr>
-                <w:rFonts w:eastAsia="Calibri" w:cs="Times New Roman"/>
-                <w:sz w:val="20"/>
-                <w:szCs w:val="20"/>
-              </w:rPr>
-            </w:pPr>
-          </w:p>
-        </w:tc>
-        <w:tc>
-          <w:tcPr>
-            <w:tcW w:w="295" w:type="pct"/>
-            <w:tcBorders>
-              <w:top w:val="single" w:sz="4" w:space="0" w:color="auto"/>
-              <w:left w:val="single" w:sz="4" w:space="0" w:color="auto"/>
-              <w:bottom w:val="single" w:sz="4" w:space="0" w:color="auto"/>
-              <w:right w:val="single" w:sz="4" w:space="0" w:color="auto"/>
-            </w:tcBorders>
-          </w:tcPr>
-          <w:p>
-            <w:pPr>
-              <w:tabs>
-                <w:tab w:val="left" w:pos="0"/>
-              </w:tabs>
-              <w:spacing w:line="240" w:lineRule="auto"/>
-              <w:ind w:firstLine="0"/>
-              <w:rPr>
-                <w:rFonts w:eastAsia="Calibri" w:cs="Times New Roman"/>
-                <w:sz w:val="20"/>
-                <w:szCs w:val="20"/>
-              </w:rPr>
-            </w:pPr>
-          </w:p>
-        </w:tc>
-        <w:tc>
-          <w:tcPr>
-            <w:tcW w:w="1756" w:type="pct"/>
-            <w:vMerge w:val="restart"/>
-            <w:tcBorders>
-              <w:top w:val="single" w:sz="4" w:space="0" w:color="auto"/>
-              <w:left w:val="single" w:sz="4" w:space="0" w:color="auto"/>
-              <w:bottom w:val="single" w:sz="4" w:space="0" w:color="auto"/>
-              <w:right w:val="single" w:sz="4" w:space="0" w:color="auto"/>
-            </w:tcBorders>
-            <w:vAlign w:val="center"/>
-            <w:hideMark/>
-          </w:tcPr>
-          <w:p>
-            <w:pPr>
-              <w:spacing w:line="240" w:lineRule="auto"/>
-              <w:ind w:firstLine="0"/>
-              <w:jc w:val="center"/>
-              <w:rPr>
-                <w:rFonts w:eastAsia="Calibri" w:cs="Times New Roman"/>
-                <w:sz w:val="20"/>
-                <w:szCs w:val="20"/>
-              </w:rPr>
-            </w:pPr>
-            <w:r>
-              <w:rPr>
-                <w:rFonts w:eastAsia="Calibri" w:cs="Times New Roman"/>
-                <w:sz w:val="20"/>
-                <w:szCs w:val="20"/>
-              </w:rPr>
-              <w:t xml:space="preserve">«Серверная часть с уровнем доступа к данным системы управления программными проектами </w:t>
-            </w:r>
-            <w:proofErr w:type="spellStart"/>
-            <w:r>
-              <w:rPr>
-                <w:rFonts w:eastAsia="Calibri" w:cs="Times New Roman"/>
-                <w:sz w:val="20"/>
-                <w:szCs w:val="20"/>
-                <w:lang w:val="en-US"/>
-              </w:rPr>
-              <w:t>Ziro</w:t>
-            </w:r>
-            <w:proofErr w:type="spellEnd"/>
-            <w:r>
-              <w:rPr>
-                <w:rFonts w:eastAsia="Calibri" w:cs="Times New Roman"/>
-                <w:sz w:val="20"/>
-                <w:szCs w:val="20"/>
-              </w:rPr>
-              <w:t xml:space="preserve"> на базе технологий </w:t>
-            </w:r>
-            <w:r>
-              <w:rPr>
-                <w:rFonts w:eastAsia="Calibri" w:cs="Times New Roman"/>
-                <w:sz w:val="20"/>
-                <w:szCs w:val="20"/>
-                <w:lang w:val="en-US"/>
-              </w:rPr>
-              <w:t>ASP</w:t>
-            </w:r>
-            <w:r>
-              <w:rPr>
-                <w:rFonts w:eastAsia="Calibri" w:cs="Times New Roman"/>
-                <w:sz w:val="20"/>
-                <w:szCs w:val="20"/>
-              </w:rPr>
-              <w:t>.</w:t>
-            </w:r>
-            <w:r>
-              <w:rPr>
-                <w:rFonts w:eastAsia="Calibri" w:cs="Times New Roman"/>
-                <w:sz w:val="20"/>
-                <w:szCs w:val="20"/>
-                <w:lang w:val="en-US"/>
-              </w:rPr>
-              <w:t>NET</w:t>
-            </w:r>
-            <w:r>
-              <w:rPr>
-                <w:rFonts w:eastAsia="Calibri" w:cs="Times New Roman"/>
-                <w:sz w:val="20"/>
-                <w:szCs w:val="20"/>
-              </w:rPr>
-              <w:t xml:space="preserve"> </w:t>
-            </w:r>
-            <w:r>
-              <w:rPr>
-                <w:rFonts w:eastAsia="Calibri" w:cs="Times New Roman"/>
-                <w:sz w:val="20"/>
-                <w:szCs w:val="20"/>
-                <w:lang w:val="en-US"/>
-              </w:rPr>
-              <w:t>Core</w:t>
-            </w:r>
-            <w:r>
-              <w:rPr>
-                <w:rFonts w:eastAsia="Calibri" w:cs="Times New Roman"/>
-                <w:sz w:val="20"/>
-                <w:szCs w:val="20"/>
-              </w:rPr>
-              <w:t>»</w:t>
-            </w:r>
-          </w:p>
-        </w:tc>
-        <w:tc>
-          <w:tcPr>
-            <w:tcW w:w="521" w:type="pct"/>
-            <w:gridSpan w:val="3"/>
-            <w:tcBorders>
-              <w:top w:val="single" w:sz="4" w:space="0" w:color="auto"/>
-              <w:left w:val="single" w:sz="4" w:space="0" w:color="auto"/>
-              <w:bottom w:val="single" w:sz="4" w:space="0" w:color="auto"/>
-              <w:right w:val="single" w:sz="4" w:space="0" w:color="auto"/>
-            </w:tcBorders>
-            <w:vAlign w:val="center"/>
-            <w:hideMark/>
-          </w:tcPr>
-          <w:p>
-            <w:pPr>
-              <w:tabs>
-                <w:tab w:val="left" w:pos="0"/>
-              </w:tabs>
-              <w:spacing w:line="240" w:lineRule="auto"/>
-              <w:ind w:firstLine="0"/>
-              <w:jc w:val="center"/>
-              <w:rPr>
-                <w:rFonts w:eastAsia="Calibri" w:cs="Times New Roman"/>
-                <w:sz w:val="20"/>
-                <w:szCs w:val="20"/>
-              </w:rPr>
-            </w:pPr>
-            <w:r>
-              <w:rPr>
-                <w:rFonts w:eastAsia="Calibri" w:cs="Times New Roman"/>
-                <w:sz w:val="20"/>
-                <w:szCs w:val="20"/>
-              </w:rPr>
-              <w:t>Лит</w:t>
-            </w:r>
-          </w:p>
-        </w:tc>
-        <w:tc>
-          <w:tcPr>
-            <w:tcW w:w="308" w:type="pct"/>
-            <w:tcBorders>
-              <w:top w:val="single" w:sz="4" w:space="0" w:color="auto"/>
-              <w:left w:val="single" w:sz="4" w:space="0" w:color="auto"/>
-              <w:bottom w:val="single" w:sz="4" w:space="0" w:color="auto"/>
-              <w:right w:val="single" w:sz="4" w:space="0" w:color="auto"/>
-            </w:tcBorders>
-            <w:vAlign w:val="center"/>
-            <w:hideMark/>
-          </w:tcPr>
-          <w:p>
-            <w:pPr>
-              <w:tabs>
-                <w:tab w:val="left" w:pos="0"/>
-              </w:tabs>
-              <w:spacing w:line="240" w:lineRule="auto"/>
-              <w:ind w:firstLine="0"/>
-              <w:jc w:val="center"/>
-              <w:rPr>
-                <w:rFonts w:eastAsia="Calibri" w:cs="Times New Roman"/>
-                <w:sz w:val="20"/>
-                <w:szCs w:val="20"/>
-              </w:rPr>
-            </w:pPr>
-            <w:r>
-              <w:rPr>
-                <w:rFonts w:eastAsia="Calibri" w:cs="Times New Roman"/>
-                <w:sz w:val="20"/>
-                <w:szCs w:val="20"/>
-              </w:rPr>
-              <w:t>Лист</w:t>
-            </w:r>
-          </w:p>
-        </w:tc>
-        <w:tc>
-          <w:tcPr>
-            <w:tcW w:w="396" w:type="pct"/>
-            <w:gridSpan w:val="4"/>
-            <w:tcBorders>
-              <w:top w:val="single" w:sz="4" w:space="0" w:color="auto"/>
-              <w:left w:val="single" w:sz="4" w:space="0" w:color="auto"/>
-              <w:bottom w:val="single" w:sz="4" w:space="0" w:color="auto"/>
-              <w:right w:val="single" w:sz="4" w:space="0" w:color="auto"/>
-            </w:tcBorders>
-            <w:vAlign w:val="center"/>
-            <w:hideMark/>
-          </w:tcPr>
-          <w:p>
-            <w:pPr>
-              <w:tabs>
-                <w:tab w:val="left" w:pos="0"/>
-              </w:tabs>
-              <w:spacing w:line="240" w:lineRule="auto"/>
-              <w:ind w:firstLine="0"/>
-              <w:jc w:val="center"/>
-              <w:rPr>
-                <w:rFonts w:eastAsia="Calibri" w:cs="Times New Roman"/>
-                <w:sz w:val="20"/>
-                <w:szCs w:val="20"/>
-              </w:rPr>
-            </w:pPr>
-            <w:r>
-              <w:rPr>
-                <w:rFonts w:eastAsia="Calibri" w:cs="Times New Roman"/>
-                <w:sz w:val="20"/>
-                <w:szCs w:val="20"/>
-              </w:rPr>
-              <w:t>Листов</w:t>
-            </w:r>
-          </w:p>
-        </w:tc>
-      </w:tr>
-      <w:tr>
-        <w:trPr>
-          <w:trHeight w:val="61"/>
-        </w:trPr>
-        <w:tc>
-          <w:tcPr>
-            <w:tcW w:w="597" w:type="pct"/>
-            <w:gridSpan w:val="2"/>
-            <w:tcBorders>
-              <w:top w:val="single" w:sz="4" w:space="0" w:color="auto"/>
-              <w:left w:val="single" w:sz="4" w:space="0" w:color="auto"/>
-              <w:bottom w:val="single" w:sz="4" w:space="0" w:color="auto"/>
-              <w:right w:val="single" w:sz="4" w:space="0" w:color="auto"/>
-            </w:tcBorders>
-            <w:vAlign w:val="bottom"/>
-            <w:hideMark/>
-          </w:tcPr>
-          <w:p>
-            <w:pPr>
-              <w:tabs>
-                <w:tab w:val="left" w:pos="0"/>
-              </w:tabs>
-              <w:spacing w:line="240" w:lineRule="auto"/>
-              <w:ind w:firstLine="0"/>
-              <w:rPr>
-                <w:rFonts w:eastAsia="Calibri" w:cs="Times New Roman"/>
-                <w:sz w:val="20"/>
-                <w:szCs w:val="20"/>
-              </w:rPr>
-            </w:pPr>
-            <w:proofErr w:type="spellStart"/>
-            <w:r>
-              <w:rPr>
-                <w:rFonts w:eastAsia="Calibri" w:cs="Times New Roman"/>
-                <w:sz w:val="20"/>
-                <w:szCs w:val="20"/>
-              </w:rPr>
-              <w:t>Руковод</w:t>
-            </w:r>
-            <w:proofErr w:type="spellEnd"/>
-            <w:r>
-              <w:rPr>
-                <w:rFonts w:eastAsia="Calibri" w:cs="Times New Roman"/>
-                <w:sz w:val="20"/>
-                <w:szCs w:val="20"/>
-              </w:rPr>
-              <w:t>.</w:t>
-            </w:r>
-          </w:p>
-        </w:tc>
-        <w:tc>
-          <w:tcPr>
-            <w:tcW w:w="671" w:type="pct"/>
-            <w:tcBorders>
-              <w:top w:val="single" w:sz="4" w:space="0" w:color="auto"/>
-              <w:left w:val="single" w:sz="4" w:space="0" w:color="auto"/>
-              <w:bottom w:val="single" w:sz="4" w:space="0" w:color="auto"/>
-              <w:right w:val="single" w:sz="4" w:space="0" w:color="auto"/>
-            </w:tcBorders>
-            <w:vAlign w:val="bottom"/>
-            <w:hideMark/>
-          </w:tcPr>
-          <w:p>
-            <w:pPr>
-              <w:tabs>
-                <w:tab w:val="left" w:pos="0"/>
-              </w:tabs>
-              <w:spacing w:line="240" w:lineRule="auto"/>
-              <w:ind w:firstLine="0"/>
-              <w:rPr>
-                <w:rFonts w:eastAsia="Calibri" w:cs="Times New Roman"/>
-                <w:sz w:val="20"/>
-                <w:szCs w:val="20"/>
-              </w:rPr>
-            </w:pPr>
-            <w:r>
-              <w:rPr>
-                <w:rFonts w:eastAsia="Calibri" w:cs="Times New Roman"/>
-                <w:sz w:val="20"/>
-                <w:szCs w:val="20"/>
-              </w:rPr>
-              <w:t>Иванченко</w:t>
-            </w:r>
-          </w:p>
-        </w:tc>
-        <w:tc>
-          <w:tcPr>
-            <w:tcW w:w="455" w:type="pct"/>
-            <w:tcBorders>
-              <w:top w:val="single" w:sz="4" w:space="0" w:color="auto"/>
-              <w:left w:val="single" w:sz="4" w:space="0" w:color="auto"/>
-              <w:bottom w:val="single" w:sz="4" w:space="0" w:color="auto"/>
-              <w:right w:val="single" w:sz="4" w:space="0" w:color="auto"/>
-            </w:tcBorders>
-          </w:tcPr>
-          <w:p>
-            <w:pPr>
-              <w:tabs>
-                <w:tab w:val="left" w:pos="0"/>
-              </w:tabs>
-              <w:spacing w:line="240" w:lineRule="auto"/>
-              <w:ind w:firstLine="0"/>
-              <w:rPr>
-                <w:rFonts w:eastAsia="Calibri" w:cs="Times New Roman"/>
-                <w:sz w:val="20"/>
-                <w:szCs w:val="20"/>
-              </w:rPr>
-            </w:pPr>
-          </w:p>
-        </w:tc>
-        <w:tc>
-          <w:tcPr>
-            <w:tcW w:w="295" w:type="pct"/>
-            <w:tcBorders>
-              <w:top w:val="single" w:sz="4" w:space="0" w:color="auto"/>
-              <w:left w:val="single" w:sz="4" w:space="0" w:color="auto"/>
-              <w:bottom w:val="single" w:sz="4" w:space="0" w:color="auto"/>
-              <w:right w:val="single" w:sz="4" w:space="0" w:color="auto"/>
-            </w:tcBorders>
-          </w:tcPr>
-          <w:p>
-            <w:pPr>
-              <w:tabs>
-                <w:tab w:val="left" w:pos="0"/>
-              </w:tabs>
-              <w:spacing w:line="240" w:lineRule="auto"/>
-              <w:ind w:firstLine="0"/>
-              <w:rPr>
-                <w:rFonts w:eastAsia="Calibri" w:cs="Times New Roman"/>
-                <w:sz w:val="20"/>
-                <w:szCs w:val="20"/>
-              </w:rPr>
-            </w:pPr>
-          </w:p>
-        </w:tc>
-        <w:tc>
-          <w:tcPr>
-            <w:tcW w:w="0" w:type="auto"/>
-            <w:vMerge/>
-            <w:tcBorders>
-              <w:top w:val="single" w:sz="4" w:space="0" w:color="auto"/>
-              <w:left w:val="single" w:sz="4" w:space="0" w:color="auto"/>
-              <w:bottom w:val="single" w:sz="4" w:space="0" w:color="auto"/>
-              <w:right w:val="single" w:sz="4" w:space="0" w:color="auto"/>
-            </w:tcBorders>
-            <w:vAlign w:val="center"/>
-            <w:hideMark/>
-          </w:tcPr>
-          <w:p>
-            <w:pPr>
-              <w:spacing w:line="240" w:lineRule="auto"/>
-              <w:ind w:firstLine="0"/>
-              <w:rPr>
-                <w:rFonts w:eastAsia="Calibri" w:cs="Times New Roman"/>
-                <w:sz w:val="20"/>
-                <w:szCs w:val="20"/>
-              </w:rPr>
-            </w:pPr>
-          </w:p>
-        </w:tc>
-        <w:tc>
-          <w:tcPr>
-            <w:tcW w:w="120" w:type="pct"/>
-            <w:tcBorders>
-              <w:top w:val="single" w:sz="4" w:space="0" w:color="auto"/>
-              <w:left w:val="single" w:sz="4" w:space="0" w:color="auto"/>
-              <w:bottom w:val="single" w:sz="4" w:space="0" w:color="auto"/>
-              <w:right w:val="single" w:sz="4" w:space="0" w:color="auto"/>
-            </w:tcBorders>
-            <w:vAlign w:val="center"/>
-          </w:tcPr>
-          <w:p>
-            <w:pPr>
-              <w:tabs>
-                <w:tab w:val="left" w:pos="0"/>
-              </w:tabs>
-              <w:spacing w:line="240" w:lineRule="auto"/>
-              <w:ind w:firstLine="0"/>
-              <w:jc w:val="center"/>
-              <w:rPr>
-                <w:rFonts w:eastAsia="Calibri" w:cs="Times New Roman"/>
-                <w:sz w:val="20"/>
-                <w:szCs w:val="20"/>
-              </w:rPr>
-            </w:pPr>
-          </w:p>
-        </w:tc>
-        <w:tc>
-          <w:tcPr>
-            <w:tcW w:w="247" w:type="pct"/>
-            <w:tcBorders>
-              <w:top w:val="single" w:sz="4" w:space="0" w:color="auto"/>
-              <w:left w:val="single" w:sz="4" w:space="0" w:color="auto"/>
-              <w:bottom w:val="single" w:sz="4" w:space="0" w:color="auto"/>
-              <w:right w:val="single" w:sz="4" w:space="0" w:color="auto"/>
-            </w:tcBorders>
-            <w:vAlign w:val="center"/>
-            <w:hideMark/>
-          </w:tcPr>
-          <w:p>
-            <w:pPr>
-              <w:tabs>
-                <w:tab w:val="left" w:pos="0"/>
-              </w:tabs>
-              <w:spacing w:line="240" w:lineRule="auto"/>
-              <w:ind w:firstLine="0"/>
-              <w:jc w:val="center"/>
-              <w:rPr>
-                <w:rFonts w:eastAsia="Calibri" w:cs="Times New Roman"/>
-                <w:sz w:val="20"/>
-                <w:szCs w:val="20"/>
-              </w:rPr>
-            </w:pPr>
-            <w:r>
-              <w:rPr>
-                <w:rFonts w:eastAsia="Calibri" w:cs="Times New Roman"/>
-                <w:sz w:val="20"/>
-                <w:szCs w:val="20"/>
-              </w:rPr>
-              <w:t>У</w:t>
-            </w:r>
-          </w:p>
-        </w:tc>
-        <w:tc>
-          <w:tcPr>
-            <w:tcW w:w="154" w:type="pct"/>
-            <w:tcBorders>
-              <w:top w:val="single" w:sz="4" w:space="0" w:color="auto"/>
-              <w:left w:val="single" w:sz="4" w:space="0" w:color="auto"/>
-              <w:bottom w:val="single" w:sz="4" w:space="0" w:color="auto"/>
-              <w:right w:val="single" w:sz="4" w:space="0" w:color="auto"/>
-            </w:tcBorders>
-            <w:vAlign w:val="center"/>
-          </w:tcPr>
-          <w:p>
-            <w:pPr>
-              <w:tabs>
-                <w:tab w:val="left" w:pos="0"/>
-              </w:tabs>
-              <w:spacing w:line="240" w:lineRule="auto"/>
-              <w:ind w:firstLine="0"/>
-              <w:jc w:val="center"/>
-              <w:rPr>
-                <w:rFonts w:eastAsia="Calibri" w:cs="Times New Roman"/>
-                <w:sz w:val="20"/>
-                <w:szCs w:val="20"/>
-              </w:rPr>
-            </w:pPr>
-          </w:p>
-        </w:tc>
-        <w:tc>
-          <w:tcPr>
-            <w:tcW w:w="308" w:type="pct"/>
-            <w:tcBorders>
-              <w:top w:val="single" w:sz="4" w:space="0" w:color="auto"/>
-              <w:left w:val="single" w:sz="4" w:space="0" w:color="auto"/>
-              <w:bottom w:val="single" w:sz="4" w:space="0" w:color="auto"/>
-              <w:right w:val="single" w:sz="4" w:space="0" w:color="auto"/>
-            </w:tcBorders>
-            <w:vAlign w:val="center"/>
-            <w:hideMark/>
-          </w:tcPr>
-          <w:p>
-            <w:pPr>
-              <w:tabs>
-                <w:tab w:val="left" w:pos="0"/>
-              </w:tabs>
-              <w:spacing w:line="240" w:lineRule="auto"/>
-              <w:ind w:firstLine="0"/>
-              <w:jc w:val="center"/>
-              <w:rPr>
-                <w:rFonts w:eastAsia="Calibri" w:cs="Times New Roman"/>
-                <w:sz w:val="20"/>
-                <w:szCs w:val="20"/>
-              </w:rPr>
-            </w:pPr>
-            <w:r>
-              <w:rPr>
-                <w:rFonts w:eastAsia="Calibri" w:cs="Times New Roman"/>
-                <w:sz w:val="20"/>
-                <w:szCs w:val="20"/>
-              </w:rPr>
-              <w:t>8</w:t>
-            </w:r>
-          </w:p>
-        </w:tc>
-        <w:tc>
-          <w:tcPr>
-            <w:tcW w:w="396" w:type="pct"/>
-            <w:gridSpan w:val="4"/>
-            <w:tcBorders>
-              <w:top w:val="single" w:sz="4" w:space="0" w:color="auto"/>
-              <w:left w:val="single" w:sz="4" w:space="0" w:color="auto"/>
-              <w:bottom w:val="single" w:sz="4" w:space="0" w:color="auto"/>
-              <w:right w:val="single" w:sz="4" w:space="0" w:color="auto"/>
-            </w:tcBorders>
-            <w:vAlign w:val="center"/>
-            <w:hideMark/>
-          </w:tcPr>
-          <w:p>
-            <w:pPr>
-              <w:tabs>
-                <w:tab w:val="left" w:pos="0"/>
-              </w:tabs>
-              <w:spacing w:line="240" w:lineRule="auto"/>
-              <w:ind w:firstLine="0"/>
-              <w:jc w:val="center"/>
-              <w:rPr>
-                <w:rFonts w:eastAsia="Calibri" w:cs="Times New Roman"/>
-                <w:sz w:val="20"/>
-                <w:szCs w:val="20"/>
-              </w:rPr>
-            </w:pPr>
-            <w:r>
-              <w:rPr>
-                <w:rFonts w:eastAsia="Calibri" w:cs="Times New Roman"/>
-                <w:sz w:val="20"/>
-                <w:szCs w:val="20"/>
-              </w:rPr>
-              <w:t>10</w:t>
-            </w:r>
-          </w:p>
-        </w:tc>
-      </w:tr>
-      <w:tr>
-        <w:trPr>
-          <w:trHeight w:val="92"/>
-        </w:trPr>
-        <w:tc>
-          <w:tcPr>
-            <w:tcW w:w="597" w:type="pct"/>
-            <w:gridSpan w:val="2"/>
-            <w:tcBorders>
-              <w:top w:val="single" w:sz="4" w:space="0" w:color="auto"/>
-              <w:left w:val="single" w:sz="4" w:space="0" w:color="auto"/>
-              <w:bottom w:val="single" w:sz="4" w:space="0" w:color="auto"/>
-              <w:right w:val="single" w:sz="4" w:space="0" w:color="auto"/>
-            </w:tcBorders>
-            <w:vAlign w:val="bottom"/>
-            <w:hideMark/>
-          </w:tcPr>
-          <w:p>
-            <w:pPr>
-              <w:tabs>
-                <w:tab w:val="left" w:pos="0"/>
-              </w:tabs>
-              <w:spacing w:line="240" w:lineRule="auto"/>
-              <w:ind w:firstLine="0"/>
-              <w:rPr>
-                <w:rFonts w:eastAsia="Calibri" w:cs="Times New Roman"/>
-                <w:sz w:val="20"/>
-                <w:szCs w:val="20"/>
-              </w:rPr>
-            </w:pPr>
-            <w:proofErr w:type="spellStart"/>
-            <w:r>
-              <w:rPr>
-                <w:rFonts w:eastAsia="Calibri" w:cs="Times New Roman"/>
-                <w:sz w:val="20"/>
-                <w:szCs w:val="20"/>
-              </w:rPr>
-              <w:t>Консульт</w:t>
-            </w:r>
-            <w:proofErr w:type="spellEnd"/>
-            <w:r>
-              <w:rPr>
-                <w:rFonts w:eastAsia="Calibri" w:cs="Times New Roman"/>
-                <w:sz w:val="20"/>
-                <w:szCs w:val="20"/>
-              </w:rPr>
-              <w:t>.</w:t>
-            </w:r>
-          </w:p>
-        </w:tc>
-        <w:tc>
-          <w:tcPr>
-            <w:tcW w:w="671" w:type="pct"/>
-            <w:tcBorders>
-              <w:top w:val="single" w:sz="4" w:space="0" w:color="auto"/>
-              <w:left w:val="single" w:sz="4" w:space="0" w:color="auto"/>
-              <w:bottom w:val="single" w:sz="4" w:space="0" w:color="auto"/>
-              <w:right w:val="single" w:sz="4" w:space="0" w:color="auto"/>
-            </w:tcBorders>
-            <w:vAlign w:val="bottom"/>
-            <w:hideMark/>
-          </w:tcPr>
-          <w:p>
-            <w:pPr>
-              <w:tabs>
-                <w:tab w:val="left" w:pos="0"/>
-              </w:tabs>
-              <w:spacing w:line="240" w:lineRule="auto"/>
-              <w:ind w:firstLine="0"/>
-              <w:rPr>
-                <w:rFonts w:eastAsia="Calibri" w:cs="Times New Roman"/>
-                <w:sz w:val="20"/>
-                <w:szCs w:val="20"/>
-                <w:lang w:val="en-US"/>
-              </w:rPr>
-            </w:pPr>
-            <w:r>
-              <w:rPr>
-                <w:rFonts w:eastAsia="Calibri" w:cs="Times New Roman"/>
-                <w:sz w:val="20"/>
-                <w:szCs w:val="20"/>
-              </w:rPr>
-              <w:t>Иванченко</w:t>
-            </w:r>
-          </w:p>
-        </w:tc>
-        <w:tc>
-          <w:tcPr>
-            <w:tcW w:w="455" w:type="pct"/>
-            <w:tcBorders>
-              <w:top w:val="single" w:sz="4" w:space="0" w:color="auto"/>
-              <w:left w:val="single" w:sz="4" w:space="0" w:color="auto"/>
-              <w:bottom w:val="single" w:sz="4" w:space="0" w:color="auto"/>
-              <w:right w:val="single" w:sz="4" w:space="0" w:color="auto"/>
-            </w:tcBorders>
-          </w:tcPr>
-          <w:p>
-            <w:pPr>
-              <w:tabs>
-                <w:tab w:val="left" w:pos="0"/>
-              </w:tabs>
-              <w:spacing w:line="240" w:lineRule="auto"/>
-              <w:ind w:firstLine="0"/>
-              <w:rPr>
-                <w:rFonts w:eastAsia="Calibri" w:cs="Times New Roman"/>
-                <w:sz w:val="20"/>
-                <w:szCs w:val="20"/>
-              </w:rPr>
-            </w:pPr>
-          </w:p>
-        </w:tc>
-        <w:tc>
-          <w:tcPr>
-            <w:tcW w:w="295" w:type="pct"/>
-            <w:tcBorders>
-              <w:top w:val="single" w:sz="4" w:space="0" w:color="auto"/>
-              <w:left w:val="single" w:sz="4" w:space="0" w:color="auto"/>
-              <w:bottom w:val="single" w:sz="4" w:space="0" w:color="auto"/>
-              <w:right w:val="single" w:sz="4" w:space="0" w:color="auto"/>
-            </w:tcBorders>
-          </w:tcPr>
-          <w:p>
-            <w:pPr>
-              <w:tabs>
-                <w:tab w:val="left" w:pos="0"/>
-              </w:tabs>
-              <w:spacing w:line="240" w:lineRule="auto"/>
-              <w:ind w:firstLine="0"/>
-              <w:rPr>
-                <w:rFonts w:eastAsia="Calibri" w:cs="Times New Roman"/>
-                <w:sz w:val="20"/>
-                <w:szCs w:val="20"/>
-              </w:rPr>
-            </w:pPr>
-          </w:p>
-        </w:tc>
-        <w:tc>
-          <w:tcPr>
-            <w:tcW w:w="0" w:type="auto"/>
-            <w:vMerge/>
-            <w:tcBorders>
-              <w:top w:val="single" w:sz="4" w:space="0" w:color="auto"/>
-              <w:left w:val="single" w:sz="4" w:space="0" w:color="auto"/>
-              <w:bottom w:val="single" w:sz="4" w:space="0" w:color="auto"/>
-              <w:right w:val="single" w:sz="4" w:space="0" w:color="auto"/>
-            </w:tcBorders>
-            <w:vAlign w:val="center"/>
-            <w:hideMark/>
-          </w:tcPr>
-          <w:p>
-            <w:pPr>
-              <w:spacing w:line="240" w:lineRule="auto"/>
-              <w:ind w:firstLine="0"/>
-              <w:rPr>
-                <w:rFonts w:eastAsia="Calibri" w:cs="Times New Roman"/>
-                <w:sz w:val="20"/>
-                <w:szCs w:val="20"/>
-              </w:rPr>
-            </w:pPr>
-          </w:p>
-        </w:tc>
-        <w:tc>
-          <w:tcPr>
-            <w:tcW w:w="1225" w:type="pct"/>
-            <w:gridSpan w:val="8"/>
-            <w:vMerge w:val="restart"/>
-            <w:tcBorders>
-              <w:top w:val="single" w:sz="4" w:space="0" w:color="auto"/>
-              <w:left w:val="single" w:sz="4" w:space="0" w:color="auto"/>
-              <w:bottom w:val="single" w:sz="4" w:space="0" w:color="auto"/>
-              <w:right w:val="single" w:sz="4" w:space="0" w:color="auto"/>
-            </w:tcBorders>
-            <w:vAlign w:val="center"/>
-            <w:hideMark/>
-          </w:tcPr>
-          <w:p>
-            <w:pPr>
-              <w:tabs>
-                <w:tab w:val="left" w:pos="0"/>
-              </w:tabs>
-              <w:spacing w:line="240" w:lineRule="auto"/>
-              <w:ind w:firstLine="0"/>
-              <w:jc w:val="center"/>
-              <w:rPr>
-                <w:rFonts w:eastAsia="Calibri" w:cs="Times New Roman"/>
-                <w:sz w:val="20"/>
-                <w:szCs w:val="20"/>
-              </w:rPr>
-            </w:pPr>
-            <w:r>
-              <w:rPr>
-                <w:rFonts w:eastAsia="Calibri" w:cs="Times New Roman"/>
-                <w:sz w:val="20"/>
-                <w:szCs w:val="20"/>
-              </w:rPr>
-              <w:t>1-40 01 01</w:t>
-            </w:r>
-          </w:p>
-          <w:p>
-            <w:pPr>
-              <w:tabs>
-                <w:tab w:val="left" w:pos="0"/>
-              </w:tabs>
-              <w:spacing w:line="240" w:lineRule="auto"/>
-              <w:ind w:firstLine="0"/>
-              <w:jc w:val="center"/>
-              <w:rPr>
-                <w:rFonts w:eastAsia="Calibri" w:cs="Times New Roman"/>
-                <w:sz w:val="20"/>
-                <w:szCs w:val="20"/>
-              </w:rPr>
-            </w:pPr>
-            <w:r>
-              <w:rPr>
-                <w:rFonts w:eastAsia="Calibri" w:cs="Times New Roman"/>
-                <w:sz w:val="20"/>
-                <w:szCs w:val="20"/>
-              </w:rPr>
-              <w:t>БНТУ, г. Минск</w:t>
-            </w:r>
-          </w:p>
-        </w:tc>
-      </w:tr>
-      <w:tr>
-        <w:trPr>
-          <w:trHeight w:val="125"/>
-        </w:trPr>
-        <w:tc>
-          <w:tcPr>
-            <w:tcW w:w="597" w:type="pct"/>
-            <w:gridSpan w:val="2"/>
-            <w:tcBorders>
-              <w:top w:val="single" w:sz="4" w:space="0" w:color="auto"/>
-              <w:left w:val="single" w:sz="4" w:space="0" w:color="auto"/>
-              <w:bottom w:val="single" w:sz="4" w:space="0" w:color="auto"/>
-              <w:right w:val="single" w:sz="4" w:space="0" w:color="auto"/>
-            </w:tcBorders>
-            <w:vAlign w:val="bottom"/>
-            <w:hideMark/>
-          </w:tcPr>
-          <w:p>
-            <w:pPr>
-              <w:tabs>
-                <w:tab w:val="left" w:pos="0"/>
-              </w:tabs>
-              <w:spacing w:line="240" w:lineRule="auto"/>
-              <w:ind w:firstLine="0"/>
-              <w:rPr>
-                <w:rFonts w:eastAsia="Calibri" w:cs="Times New Roman"/>
-                <w:sz w:val="20"/>
-                <w:szCs w:val="20"/>
-              </w:rPr>
-            </w:pPr>
-            <w:proofErr w:type="spellStart"/>
-            <w:r>
-              <w:rPr>
-                <w:rFonts w:eastAsia="Calibri" w:cs="Times New Roman"/>
-                <w:sz w:val="20"/>
-                <w:szCs w:val="20"/>
-              </w:rPr>
-              <w:t>Н.контр</w:t>
-            </w:r>
-            <w:proofErr w:type="spellEnd"/>
-            <w:r>
-              <w:rPr>
-                <w:rFonts w:eastAsia="Calibri" w:cs="Times New Roman"/>
-                <w:sz w:val="20"/>
-                <w:szCs w:val="20"/>
-              </w:rPr>
-              <w:t>.</w:t>
-            </w:r>
-          </w:p>
-        </w:tc>
-        <w:tc>
-          <w:tcPr>
-            <w:tcW w:w="671" w:type="pct"/>
-            <w:tcBorders>
-              <w:top w:val="single" w:sz="4" w:space="0" w:color="auto"/>
-              <w:left w:val="single" w:sz="4" w:space="0" w:color="auto"/>
-              <w:bottom w:val="single" w:sz="4" w:space="0" w:color="auto"/>
-              <w:right w:val="single" w:sz="4" w:space="0" w:color="auto"/>
-            </w:tcBorders>
-            <w:vAlign w:val="bottom"/>
-            <w:hideMark/>
-          </w:tcPr>
-          <w:p>
-            <w:pPr>
-              <w:tabs>
-                <w:tab w:val="left" w:pos="0"/>
-              </w:tabs>
-              <w:spacing w:line="240" w:lineRule="auto"/>
-              <w:ind w:firstLine="0"/>
-              <w:rPr>
-                <w:rFonts w:eastAsia="Calibri" w:cs="Times New Roman"/>
-                <w:sz w:val="20"/>
-                <w:szCs w:val="20"/>
-              </w:rPr>
-            </w:pPr>
-            <w:proofErr w:type="spellStart"/>
-            <w:r>
-              <w:rPr>
-                <w:rFonts w:eastAsia="Calibri" w:cs="Times New Roman"/>
-                <w:sz w:val="20"/>
-                <w:szCs w:val="20"/>
-              </w:rPr>
-              <w:t>Домаренко</w:t>
-            </w:r>
-            <w:proofErr w:type="spellEnd"/>
-          </w:p>
-        </w:tc>
-        <w:tc>
-          <w:tcPr>
-            <w:tcW w:w="455" w:type="pct"/>
-            <w:tcBorders>
-              <w:top w:val="single" w:sz="4" w:space="0" w:color="auto"/>
-              <w:left w:val="single" w:sz="4" w:space="0" w:color="auto"/>
-              <w:bottom w:val="single" w:sz="4" w:space="0" w:color="auto"/>
-              <w:right w:val="single" w:sz="4" w:space="0" w:color="auto"/>
-            </w:tcBorders>
-          </w:tcPr>
-          <w:p>
-            <w:pPr>
-              <w:tabs>
-                <w:tab w:val="left" w:pos="0"/>
-              </w:tabs>
-              <w:spacing w:line="240" w:lineRule="auto"/>
-              <w:ind w:firstLine="0"/>
-              <w:rPr>
-                <w:rFonts w:eastAsia="Calibri" w:cs="Times New Roman"/>
-                <w:sz w:val="20"/>
-                <w:szCs w:val="20"/>
-              </w:rPr>
-            </w:pPr>
-          </w:p>
-        </w:tc>
-        <w:tc>
-          <w:tcPr>
-            <w:tcW w:w="295" w:type="pct"/>
-            <w:tcBorders>
-              <w:top w:val="single" w:sz="4" w:space="0" w:color="auto"/>
-              <w:left w:val="single" w:sz="4" w:space="0" w:color="auto"/>
-              <w:bottom w:val="single" w:sz="4" w:space="0" w:color="auto"/>
-              <w:right w:val="single" w:sz="4" w:space="0" w:color="auto"/>
-            </w:tcBorders>
-          </w:tcPr>
-          <w:p>
-            <w:pPr>
-              <w:tabs>
-                <w:tab w:val="left" w:pos="0"/>
-              </w:tabs>
-              <w:spacing w:line="240" w:lineRule="auto"/>
-              <w:ind w:firstLine="0"/>
-              <w:rPr>
-                <w:rFonts w:eastAsia="Calibri" w:cs="Times New Roman"/>
-                <w:sz w:val="20"/>
-                <w:szCs w:val="20"/>
-              </w:rPr>
-            </w:pPr>
-          </w:p>
-        </w:tc>
-        <w:tc>
-          <w:tcPr>
-            <w:tcW w:w="0" w:type="auto"/>
-            <w:vMerge/>
-            <w:tcBorders>
-              <w:top w:val="single" w:sz="4" w:space="0" w:color="auto"/>
-              <w:left w:val="single" w:sz="4" w:space="0" w:color="auto"/>
-              <w:bottom w:val="single" w:sz="4" w:space="0" w:color="auto"/>
-              <w:right w:val="single" w:sz="4" w:space="0" w:color="auto"/>
-            </w:tcBorders>
-            <w:vAlign w:val="center"/>
-            <w:hideMark/>
-          </w:tcPr>
-          <w:p>
-            <w:pPr>
-              <w:spacing w:line="240" w:lineRule="auto"/>
-              <w:ind w:firstLine="0"/>
-              <w:rPr>
-                <w:rFonts w:eastAsia="Calibri" w:cs="Times New Roman"/>
-                <w:sz w:val="24"/>
-                <w:szCs w:val="24"/>
-              </w:rPr>
-            </w:pPr>
-          </w:p>
-        </w:tc>
-        <w:tc>
-          <w:tcPr>
-            <w:tcW w:w="1225" w:type="pct"/>
-            <w:gridSpan w:val="8"/>
-            <w:vMerge/>
-            <w:tcBorders>
-              <w:top w:val="single" w:sz="4" w:space="0" w:color="auto"/>
-              <w:left w:val="single" w:sz="4" w:space="0" w:color="auto"/>
-              <w:bottom w:val="single" w:sz="4" w:space="0" w:color="auto"/>
-              <w:right w:val="single" w:sz="4" w:space="0" w:color="auto"/>
-            </w:tcBorders>
-            <w:vAlign w:val="center"/>
-            <w:hideMark/>
-          </w:tcPr>
-          <w:p>
-            <w:pPr>
-              <w:spacing w:line="240" w:lineRule="auto"/>
-              <w:ind w:firstLine="0"/>
-              <w:rPr>
-                <w:rFonts w:eastAsia="Calibri" w:cs="Times New Roman"/>
-                <w:sz w:val="22"/>
-              </w:rPr>
-            </w:pPr>
-          </w:p>
-        </w:tc>
-      </w:tr>
-      <w:tr>
-        <w:trPr>
-          <w:trHeight w:val="52"/>
-        </w:trPr>
-        <w:tc>
-          <w:tcPr>
-            <w:tcW w:w="597" w:type="pct"/>
-            <w:gridSpan w:val="2"/>
-            <w:tcBorders>
-              <w:top w:val="single" w:sz="4" w:space="0" w:color="auto"/>
-              <w:left w:val="single" w:sz="4" w:space="0" w:color="auto"/>
-              <w:bottom w:val="single" w:sz="4" w:space="0" w:color="auto"/>
-              <w:right w:val="single" w:sz="4" w:space="0" w:color="auto"/>
-            </w:tcBorders>
-            <w:vAlign w:val="bottom"/>
-            <w:hideMark/>
-          </w:tcPr>
-          <w:p>
-            <w:pPr>
-              <w:tabs>
-                <w:tab w:val="left" w:pos="0"/>
-              </w:tabs>
-              <w:spacing w:line="240" w:lineRule="auto"/>
-              <w:ind w:firstLine="0"/>
-              <w:rPr>
-                <w:rFonts w:eastAsia="Calibri" w:cs="Times New Roman"/>
-                <w:sz w:val="20"/>
-                <w:szCs w:val="20"/>
-              </w:rPr>
-            </w:pPr>
-            <w:proofErr w:type="spellStart"/>
-            <w:r>
-              <w:rPr>
-                <w:rFonts w:eastAsia="Calibri" w:cs="Times New Roman"/>
-                <w:sz w:val="20"/>
-                <w:szCs w:val="20"/>
-              </w:rPr>
-              <w:t>Зав</w:t>
-            </w:r>
-            <w:proofErr w:type="gramStart"/>
-            <w:r>
-              <w:rPr>
-                <w:rFonts w:eastAsia="Calibri" w:cs="Times New Roman"/>
-                <w:sz w:val="20"/>
-                <w:szCs w:val="20"/>
-              </w:rPr>
-              <w:t>.к</w:t>
-            </w:r>
-            <w:proofErr w:type="gramEnd"/>
-            <w:r>
-              <w:rPr>
-                <w:rFonts w:eastAsia="Calibri" w:cs="Times New Roman"/>
-                <w:sz w:val="20"/>
-                <w:szCs w:val="20"/>
-              </w:rPr>
-              <w:t>аф</w:t>
-            </w:r>
-            <w:proofErr w:type="spellEnd"/>
-            <w:r>
-              <w:rPr>
-                <w:rFonts w:eastAsia="Calibri" w:cs="Times New Roman"/>
-                <w:sz w:val="20"/>
-                <w:szCs w:val="20"/>
-              </w:rPr>
-              <w:t>.</w:t>
-            </w:r>
-          </w:p>
-        </w:tc>
-        <w:tc>
-          <w:tcPr>
-            <w:tcW w:w="671" w:type="pct"/>
-            <w:tcBorders>
-              <w:top w:val="single" w:sz="4" w:space="0" w:color="auto"/>
-              <w:left w:val="single" w:sz="4" w:space="0" w:color="auto"/>
-              <w:bottom w:val="single" w:sz="4" w:space="0" w:color="auto"/>
-              <w:right w:val="single" w:sz="4" w:space="0" w:color="auto"/>
-            </w:tcBorders>
-            <w:vAlign w:val="bottom"/>
-            <w:hideMark/>
-          </w:tcPr>
-          <w:p>
-            <w:pPr>
-              <w:tabs>
-                <w:tab w:val="left" w:pos="0"/>
-              </w:tabs>
-              <w:spacing w:line="240" w:lineRule="auto"/>
-              <w:ind w:firstLine="0"/>
-              <w:rPr>
-                <w:rFonts w:eastAsia="Calibri" w:cs="Times New Roman"/>
-                <w:sz w:val="20"/>
-                <w:szCs w:val="20"/>
-              </w:rPr>
-            </w:pPr>
-            <w:r>
-              <w:rPr>
-                <w:rFonts w:eastAsia="Calibri" w:cs="Times New Roman"/>
-                <w:sz w:val="20"/>
-                <w:szCs w:val="20"/>
-              </w:rPr>
-              <w:t>Полозков</w:t>
-            </w:r>
-          </w:p>
-        </w:tc>
-        <w:tc>
-          <w:tcPr>
-            <w:tcW w:w="455" w:type="pct"/>
-            <w:tcBorders>
-              <w:top w:val="single" w:sz="4" w:space="0" w:color="auto"/>
-              <w:left w:val="single" w:sz="4" w:space="0" w:color="auto"/>
-              <w:bottom w:val="single" w:sz="4" w:space="0" w:color="auto"/>
-              <w:right w:val="single" w:sz="4" w:space="0" w:color="auto"/>
-            </w:tcBorders>
-          </w:tcPr>
-          <w:p>
-            <w:pPr>
-              <w:tabs>
-                <w:tab w:val="left" w:pos="0"/>
-              </w:tabs>
-              <w:spacing w:line="240" w:lineRule="auto"/>
-              <w:ind w:firstLine="0"/>
-              <w:rPr>
-                <w:rFonts w:eastAsia="Calibri" w:cs="Times New Roman"/>
-                <w:sz w:val="20"/>
-                <w:szCs w:val="20"/>
-              </w:rPr>
-            </w:pPr>
-          </w:p>
-        </w:tc>
-        <w:tc>
-          <w:tcPr>
-            <w:tcW w:w="295" w:type="pct"/>
-            <w:tcBorders>
-              <w:top w:val="single" w:sz="4" w:space="0" w:color="auto"/>
-              <w:left w:val="single" w:sz="4" w:space="0" w:color="auto"/>
-              <w:bottom w:val="single" w:sz="4" w:space="0" w:color="auto"/>
-              <w:right w:val="single" w:sz="4" w:space="0" w:color="auto"/>
-            </w:tcBorders>
-          </w:tcPr>
-          <w:p>
-            <w:pPr>
-              <w:tabs>
-                <w:tab w:val="left" w:pos="0"/>
-              </w:tabs>
-              <w:spacing w:line="240" w:lineRule="auto"/>
-              <w:ind w:firstLine="0"/>
-              <w:rPr>
-                <w:rFonts w:eastAsia="Calibri" w:cs="Times New Roman"/>
-                <w:sz w:val="20"/>
-                <w:szCs w:val="20"/>
-              </w:rPr>
-            </w:pPr>
-          </w:p>
-        </w:tc>
-        <w:tc>
-          <w:tcPr>
-            <w:tcW w:w="0" w:type="auto"/>
-            <w:vMerge/>
-            <w:tcBorders>
-              <w:top w:val="single" w:sz="4" w:space="0" w:color="auto"/>
-              <w:left w:val="single" w:sz="4" w:space="0" w:color="auto"/>
-              <w:bottom w:val="single" w:sz="4" w:space="0" w:color="auto"/>
-              <w:right w:val="single" w:sz="4" w:space="0" w:color="auto"/>
-            </w:tcBorders>
-            <w:vAlign w:val="center"/>
-            <w:hideMark/>
-          </w:tcPr>
-          <w:p>
-            <w:pPr>
-              <w:spacing w:line="240" w:lineRule="auto"/>
-              <w:ind w:firstLine="0"/>
-              <w:rPr>
-                <w:rFonts w:eastAsia="Calibri" w:cs="Times New Roman"/>
-                <w:sz w:val="24"/>
-                <w:szCs w:val="24"/>
-              </w:rPr>
-            </w:pPr>
-          </w:p>
-        </w:tc>
-        <w:tc>
-          <w:tcPr>
-            <w:tcW w:w="1225" w:type="pct"/>
-            <w:gridSpan w:val="8"/>
-            <w:vMerge/>
-            <w:tcBorders>
-              <w:top w:val="single" w:sz="4" w:space="0" w:color="auto"/>
-              <w:left w:val="single" w:sz="4" w:space="0" w:color="auto"/>
-              <w:bottom w:val="single" w:sz="4" w:space="0" w:color="auto"/>
-              <w:right w:val="single" w:sz="4" w:space="0" w:color="auto"/>
-            </w:tcBorders>
-            <w:vAlign w:val="center"/>
-            <w:hideMark/>
-          </w:tcPr>
-          <w:p>
-            <w:pPr>
-              <w:spacing w:line="240" w:lineRule="auto"/>
-              <w:ind w:firstLine="0"/>
-              <w:rPr>
-                <w:rFonts w:eastAsia="Calibri" w:cs="Times New Roman"/>
-                <w:sz w:val="22"/>
-              </w:rPr>
-            </w:pPr>
-          </w:p>
-        </w:tc>
-      </w:tr>
-      <w:tr>
-        <w:trPr>
-          <w:trHeight w:val="596"/>
-        </w:trPr>
-        <w:tc>
-          <w:tcPr>
-            <w:tcW w:w="4774" w:type="pct"/>
-            <w:gridSpan w:val="12"/>
-            <w:tcBorders>
-              <w:top w:val="single" w:sz="4" w:space="0" w:color="auto"/>
-              <w:left w:val="single" w:sz="4" w:space="0" w:color="auto"/>
-              <w:bottom w:val="nil"/>
-              <w:right w:val="nil"/>
-            </w:tcBorders>
-            <w:vAlign w:val="center"/>
-            <w:hideMark/>
-          </w:tcPr>
-          <w:p>
-            <w:pPr>
-              <w:tabs>
-                <w:tab w:val="left" w:pos="-2808"/>
-              </w:tabs>
-              <w:spacing w:line="240" w:lineRule="auto"/>
-              <w:ind w:firstLine="0"/>
-              <w:jc w:val="center"/>
-              <w:rPr>
-                <w:rFonts w:eastAsia="Calibri" w:cs="Times New Roman"/>
-                <w:sz w:val="28"/>
-                <w:szCs w:val="28"/>
-              </w:rPr>
-            </w:pPr>
-            <w:r>
-              <w:rPr>
-                <w:rFonts w:eastAsia="Calibri" w:cs="Times New Roman"/>
-                <w:sz w:val="28"/>
-                <w:szCs w:val="28"/>
-              </w:rPr>
-              <w:lastRenderedPageBreak/>
-              <w:t xml:space="preserve">Схема взаимодействия компонентов </w:t>
-            </w:r>
-            <w:r>
-              <w:rPr>
-                <w:rFonts w:eastAsia="Calibri" w:cs="Times New Roman"/>
-                <w:sz w:val="28"/>
-                <w:szCs w:val="28"/>
-                <w:lang w:val="en-US"/>
-              </w:rPr>
-              <w:t>MVC</w:t>
-            </w:r>
-          </w:p>
-        </w:tc>
-        <w:tc>
-          <w:tcPr>
-            <w:tcW w:w="226" w:type="pct"/>
-            <w:gridSpan w:val="2"/>
-            <w:tcBorders>
-              <w:top w:val="single" w:sz="4" w:space="0" w:color="auto"/>
-              <w:left w:val="nil"/>
-              <w:bottom w:val="nil"/>
-              <w:right w:val="single" w:sz="4" w:space="0" w:color="auto"/>
-            </w:tcBorders>
-            <w:vAlign w:val="center"/>
-            <w:hideMark/>
-          </w:tcPr>
-          <w:p>
-            <w:pPr>
-              <w:tabs>
-                <w:tab w:val="left" w:pos="-2808"/>
-              </w:tabs>
-              <w:spacing w:line="240" w:lineRule="auto"/>
-              <w:ind w:firstLine="0"/>
-              <w:jc w:val="right"/>
-              <w:rPr>
-                <w:rFonts w:eastAsia="Calibri" w:cs="Times New Roman"/>
-                <w:sz w:val="22"/>
-                <w:szCs w:val="24"/>
-              </w:rPr>
-            </w:pPr>
-            <w:r>
-              <w:rPr>
-                <w:rFonts w:eastAsia="Calibri" w:cs="Times New Roman"/>
-                <w:sz w:val="22"/>
-                <w:szCs w:val="24"/>
-                <w:lang w:val="en-US"/>
-              </w:rPr>
-              <w:t>9</w:t>
-            </w:r>
-            <w:r>
-              <w:rPr>
-                <w:rFonts w:eastAsia="Calibri" w:cs="Times New Roman"/>
-                <w:sz w:val="22"/>
-                <w:szCs w:val="24"/>
-              </w:rPr>
-              <w:t>0</w:t>
-            </w:r>
-          </w:p>
-        </w:tc>
-      </w:tr>
-      <w:tr>
-        <w:trPr>
-          <w:trHeight w:val="13731"/>
-        </w:trPr>
-        <w:tc>
-          <w:tcPr>
-            <w:tcW w:w="5000" w:type="pct"/>
-            <w:gridSpan w:val="14"/>
-            <w:tcBorders>
-              <w:top w:val="nil"/>
-              <w:left w:val="single" w:sz="4" w:space="0" w:color="auto"/>
-              <w:bottom w:val="nil"/>
-              <w:right w:val="single" w:sz="4" w:space="0" w:color="auto"/>
-            </w:tcBorders>
-            <w:vAlign w:val="center"/>
-            <w:hideMark/>
-          </w:tcPr>
-          <w:p>
-            <w:pPr>
-              <w:spacing w:line="256" w:lineRule="auto"/>
-              <w:ind w:firstLine="0"/>
-              <w:jc w:val="center"/>
-              <w:rPr>
-                <w:rFonts w:eastAsia="Times New Roman" w:cs="Times New Roman"/>
-                <w:sz w:val="28"/>
-                <w:szCs w:val="28"/>
-              </w:rPr>
-            </w:pPr>
-            <w:r>
-              <w:rPr>
-                <w:noProof/>
-                <w:lang w:eastAsia="ru-RU"/>
-              </w:rPr>
-              <w:drawing>
-                <wp:inline distT="0" distB="0" distL="0" distR="0" wp14:anchorId="341B769B" wp14:editId="1CA1DE12">
-                  <wp:extent cx="5977905" cy="3017418"/>
-                  <wp:effectExtent l="0" t="0" r="3810" b="0"/>
-                  <wp:docPr id="27" name="Рисунок 57"/>
+                <wp:inline distT="0" distB="0" distL="0" distR="0" wp14:anchorId="7CAF6D5A" wp14:editId="35426E11">
+                  <wp:extent cx="6152515" cy="7647940"/>
+                  <wp:effectExtent l="0" t="0" r="635" b="0"/>
+                  <wp:docPr id="1" name="Рисунок 1"/>
                   <wp:cNvGraphicFramePr>
                     <a:graphicFrameLocks xmlns:a="http://schemas.openxmlformats.org/drawingml/2006/main" noChangeAspect="1"/>
                   </wp:cNvGraphicFramePr>
@@ -16448,7 +14363,7 @@
                         <pic:spPr>
                           <a:xfrm>
                             <a:off x="0" y="0"/>
-                            <a:ext cx="5981879" cy="3019424"/>
+                            <a:ext cx="6152515" cy="7647940"/>
                           </a:xfrm>
                           <a:prstGeom prst="rect">
                             <a:avLst/>
@@ -16673,7 +14588,7 @@
                 <w:sz w:val="20"/>
                 <w:szCs w:val="20"/>
               </w:rPr>
-              <w:t>9</w:t>
+              <w:t>8</w:t>
             </w:r>
           </w:p>
         </w:tc>
@@ -17682,7 +15597,7 @@
                 <w:sz w:val="20"/>
                 <w:szCs w:val="20"/>
               </w:rPr>
-              <w:t>9</w:t>
+              <w:t>8</w:t>
             </w:r>
           </w:p>
         </w:tc>
@@ -18345,8 +16260,8 @@
         </w:trPr>
         <w:tc>
           <w:tcPr>
-            <w:tcW w:w="4781" w:type="pct"/>
-            <w:gridSpan w:val="13"/>
+            <w:tcW w:w="4774" w:type="pct"/>
+            <w:gridSpan w:val="12"/>
             <w:tcBorders>
               <w:top w:val="single" w:sz="4" w:space="0" w:color="auto"/>
               <w:left w:val="single" w:sz="4" w:space="0" w:color="auto"/>
@@ -18377,15 +16292,7 @@
                 <w:szCs w:val="28"/>
               </w:rPr>
               <w:lastRenderedPageBreak/>
-              <w:t>Облачные компоненты</w:t>
-            </w:r>
-            <w:r>
-              <w:rPr>
-                <w:rFonts w:eastAsia="Calibri" w:cs="Times New Roman"/>
-                <w:sz w:val="28"/>
-                <w:szCs w:val="28"/>
-              </w:rPr>
-              <w:t xml:space="preserve"> </w:t>
+              <w:t xml:space="preserve">Схема взаимодействия компонентов </w:t>
             </w:r>
             <w:r>
               <w:rPr>
@@ -18394,21 +16301,14 @@
                 <w:szCs w:val="28"/>
                 <w:lang w:val="en-US"/>
               </w:rPr>
-              <w:t>Azure</w:t>
-            </w:r>
-            <w:r>
-              <w:rPr>
-                <w:rFonts w:eastAsia="Calibri" w:cs="Times New Roman"/>
-                <w:sz w:val="28"/>
-                <w:szCs w:val="28"/>
-              </w:rPr>
-              <w:t xml:space="preserve"> развернутой системы</w:t>
-            </w:r>
-          </w:p>
-        </w:tc>
-        <w:tc>
-          <w:tcPr>
-            <w:tcW w:w="219" w:type="pct"/>
+              <w:t>MVC</w:t>
+            </w:r>
+          </w:p>
+        </w:tc>
+        <w:tc>
+          <w:tcPr>
+            <w:tcW w:w="226" w:type="pct"/>
+            <w:gridSpan w:val="2"/>
             <w:tcBorders>
               <w:top w:val="single" w:sz="4" w:space="0" w:color="auto"/>
               <w:left w:val="nil"/>
@@ -18447,7 +16347,7 @@
                 <w:sz w:val="22"/>
                 <w:szCs w:val="24"/>
               </w:rPr>
-              <w:t>1</w:t>
+              <w:t>0</w:t>
             </w:r>
           </w:p>
         </w:tc>
@@ -18486,10 +16386,10 @@
                 <w:lang w:eastAsia="ru-RU"/>
               </w:rPr>
               <w:drawing>
-                <wp:inline distT="0" distB="0" distL="0" distR="0" wp14:anchorId="081AAE95" wp14:editId="02A82E2C">
-                  <wp:extent cx="6430890" cy="3051958"/>
-                  <wp:effectExtent l="0" t="0" r="8255" b="0"/>
-                  <wp:docPr id="18" name="Рисунок 23"/>
+                <wp:inline distT="0" distB="0" distL="0" distR="0" wp14:anchorId="341B769B" wp14:editId="1CA1DE12">
+                  <wp:extent cx="5977905" cy="3017418"/>
+                  <wp:effectExtent l="0" t="0" r="3810" b="0"/>
+                  <wp:docPr id="27" name="Рисунок 57"/>
                   <wp:cNvGraphicFramePr>
                     <a:graphicFrameLocks xmlns:a="http://schemas.openxmlformats.org/drawingml/2006/main" noChangeAspect="1"/>
                   </wp:cNvGraphicFramePr>
@@ -18509,6 +16409,2067 @@
                         <pic:spPr>
                           <a:xfrm>
                             <a:off x="0" y="0"/>
+                            <a:ext cx="5981879" cy="3019424"/>
+                          </a:xfrm>
+                          <a:prstGeom prst="rect">
+                            <a:avLst/>
+                          </a:prstGeom>
+                        </pic:spPr>
+                      </pic:pic>
+                    </a:graphicData>
+                  </a:graphic>
+                </wp:inline>
+              </w:drawing>
+            </w:r>
+          </w:p>
+        </w:tc>
+      </w:tr>
+      <w:tr>
+        <w:trPr>
+          <w:trHeight w:val="230"/>
+        </w:trPr>
+        <w:tc>
+          <w:tcPr>
+            <w:tcW w:w="295" w:type="pct"/>
+            <w:tcBorders>
+              <w:top w:val="single" w:sz="4" w:space="0" w:color="auto"/>
+              <w:left w:val="single" w:sz="4" w:space="0" w:color="auto"/>
+              <w:bottom w:val="single" w:sz="4" w:space="0" w:color="auto"/>
+              <w:right w:val="single" w:sz="4" w:space="0" w:color="auto"/>
+            </w:tcBorders>
+          </w:tcPr>
+          <w:p>
+            <w:pPr>
+              <w:tabs>
+                <w:tab w:val="left" w:pos="0"/>
+              </w:tabs>
+              <w:spacing w:line="240" w:lineRule="auto"/>
+              <w:ind w:firstLine="0"/>
+              <w:jc w:val="center"/>
+              <w:rPr>
+                <w:rFonts w:eastAsia="Calibri" w:cs="Times New Roman"/>
+                <w:sz w:val="20"/>
+                <w:szCs w:val="20"/>
+              </w:rPr>
+            </w:pPr>
+          </w:p>
+        </w:tc>
+        <w:tc>
+          <w:tcPr>
+            <w:tcW w:w="303" w:type="pct"/>
+            <w:tcBorders>
+              <w:top w:val="single" w:sz="4" w:space="0" w:color="auto"/>
+              <w:left w:val="single" w:sz="4" w:space="0" w:color="auto"/>
+              <w:bottom w:val="single" w:sz="4" w:space="0" w:color="auto"/>
+              <w:right w:val="single" w:sz="4" w:space="0" w:color="auto"/>
+            </w:tcBorders>
+          </w:tcPr>
+          <w:p>
+            <w:pPr>
+              <w:tabs>
+                <w:tab w:val="left" w:pos="0"/>
+              </w:tabs>
+              <w:spacing w:line="240" w:lineRule="auto"/>
+              <w:ind w:firstLine="0"/>
+              <w:jc w:val="center"/>
+              <w:rPr>
+                <w:rFonts w:eastAsia="Calibri" w:cs="Times New Roman"/>
+                <w:sz w:val="20"/>
+                <w:szCs w:val="20"/>
+              </w:rPr>
+            </w:pPr>
+          </w:p>
+        </w:tc>
+        <w:tc>
+          <w:tcPr>
+            <w:tcW w:w="671" w:type="pct"/>
+            <w:tcBorders>
+              <w:top w:val="single" w:sz="4" w:space="0" w:color="auto"/>
+              <w:left w:val="single" w:sz="4" w:space="0" w:color="auto"/>
+              <w:bottom w:val="single" w:sz="4" w:space="0" w:color="auto"/>
+              <w:right w:val="single" w:sz="4" w:space="0" w:color="auto"/>
+            </w:tcBorders>
+          </w:tcPr>
+          <w:p>
+            <w:pPr>
+              <w:tabs>
+                <w:tab w:val="left" w:pos="0"/>
+              </w:tabs>
+              <w:spacing w:line="240" w:lineRule="auto"/>
+              <w:ind w:firstLine="0"/>
+              <w:jc w:val="center"/>
+              <w:rPr>
+                <w:rFonts w:eastAsia="Calibri" w:cs="Times New Roman"/>
+                <w:sz w:val="20"/>
+                <w:szCs w:val="20"/>
+              </w:rPr>
+            </w:pPr>
+          </w:p>
+        </w:tc>
+        <w:tc>
+          <w:tcPr>
+            <w:tcW w:w="455" w:type="pct"/>
+            <w:tcBorders>
+              <w:top w:val="single" w:sz="4" w:space="0" w:color="auto"/>
+              <w:left w:val="single" w:sz="4" w:space="0" w:color="auto"/>
+              <w:bottom w:val="single" w:sz="4" w:space="0" w:color="auto"/>
+              <w:right w:val="single" w:sz="4" w:space="0" w:color="auto"/>
+            </w:tcBorders>
+          </w:tcPr>
+          <w:p>
+            <w:pPr>
+              <w:tabs>
+                <w:tab w:val="left" w:pos="0"/>
+              </w:tabs>
+              <w:spacing w:line="240" w:lineRule="auto"/>
+              <w:ind w:firstLine="0"/>
+              <w:jc w:val="center"/>
+              <w:rPr>
+                <w:rFonts w:eastAsia="Calibri" w:cs="Times New Roman"/>
+                <w:sz w:val="20"/>
+                <w:szCs w:val="20"/>
+              </w:rPr>
+            </w:pPr>
+          </w:p>
+        </w:tc>
+        <w:tc>
+          <w:tcPr>
+            <w:tcW w:w="295" w:type="pct"/>
+            <w:tcBorders>
+              <w:top w:val="single" w:sz="4" w:space="0" w:color="auto"/>
+              <w:left w:val="single" w:sz="4" w:space="0" w:color="auto"/>
+              <w:bottom w:val="single" w:sz="4" w:space="0" w:color="auto"/>
+              <w:right w:val="single" w:sz="4" w:space="0" w:color="auto"/>
+            </w:tcBorders>
+          </w:tcPr>
+          <w:p>
+            <w:pPr>
+              <w:tabs>
+                <w:tab w:val="left" w:pos="0"/>
+              </w:tabs>
+              <w:spacing w:line="240" w:lineRule="auto"/>
+              <w:ind w:firstLine="0"/>
+              <w:jc w:val="center"/>
+              <w:rPr>
+                <w:rFonts w:eastAsia="Calibri" w:cs="Times New Roman"/>
+                <w:sz w:val="20"/>
+                <w:szCs w:val="20"/>
+              </w:rPr>
+            </w:pPr>
+          </w:p>
+        </w:tc>
+        <w:tc>
+          <w:tcPr>
+            <w:tcW w:w="2981" w:type="pct"/>
+            <w:gridSpan w:val="9"/>
+            <w:vMerge w:val="restart"/>
+            <w:tcBorders>
+              <w:top w:val="single" w:sz="4" w:space="0" w:color="auto"/>
+              <w:left w:val="single" w:sz="4" w:space="0" w:color="auto"/>
+              <w:bottom w:val="single" w:sz="4" w:space="0" w:color="auto"/>
+              <w:right w:val="single" w:sz="4" w:space="0" w:color="auto"/>
+            </w:tcBorders>
+            <w:vAlign w:val="center"/>
+            <w:hideMark/>
+          </w:tcPr>
+          <w:p>
+            <w:pPr>
+              <w:tabs>
+                <w:tab w:val="left" w:pos="0"/>
+              </w:tabs>
+              <w:spacing w:line="240" w:lineRule="auto"/>
+              <w:ind w:firstLine="0"/>
+              <w:jc w:val="center"/>
+              <w:rPr>
+                <w:rFonts w:eastAsia="Calibri" w:cs="Times New Roman"/>
+                <w:sz w:val="20"/>
+                <w:szCs w:val="20"/>
+              </w:rPr>
+            </w:pPr>
+            <w:r>
+              <w:rPr>
+                <w:rFonts w:eastAsia="Calibri" w:cs="Times New Roman"/>
+                <w:sz w:val="20"/>
+                <w:szCs w:val="20"/>
+              </w:rPr>
+              <w:t>ДП–30701114</w:t>
+            </w:r>
+            <w:r>
+              <w:rPr>
+                <w:rFonts w:eastAsia="Calibri" w:cs="Times New Roman"/>
+                <w:sz w:val="20"/>
+                <w:szCs w:val="20"/>
+                <w:lang w:val="en-US"/>
+              </w:rPr>
+              <w:t>/</w:t>
+            </w:r>
+            <w:r>
+              <w:rPr>
+                <w:rFonts w:eastAsia="Calibri" w:cs="Times New Roman"/>
+                <w:sz w:val="20"/>
+                <w:szCs w:val="20"/>
+              </w:rPr>
+              <w:t>06–20</w:t>
+            </w:r>
+            <w:r>
+              <w:rPr>
+                <w:rFonts w:eastAsia="Calibri" w:cs="Times New Roman"/>
+                <w:sz w:val="20"/>
+                <w:szCs w:val="20"/>
+                <w:lang w:val="en-US"/>
+              </w:rPr>
+              <w:t>1</w:t>
+            </w:r>
+            <w:r>
+              <w:rPr>
+                <w:rFonts w:eastAsia="Calibri" w:cs="Times New Roman"/>
+                <w:sz w:val="20"/>
+                <w:szCs w:val="20"/>
+              </w:rPr>
+              <w:t>9-0</w:t>
+            </w:r>
+            <w:r>
+              <w:rPr>
+                <w:rFonts w:eastAsia="Calibri" w:cs="Times New Roman"/>
+                <w:sz w:val="20"/>
+                <w:szCs w:val="20"/>
+              </w:rPr>
+              <w:t>9</w:t>
+            </w:r>
+          </w:p>
+        </w:tc>
+      </w:tr>
+      <w:tr>
+        <w:trPr>
+          <w:trHeight w:val="193"/>
+        </w:trPr>
+        <w:tc>
+          <w:tcPr>
+            <w:tcW w:w="295" w:type="pct"/>
+            <w:tcBorders>
+              <w:top w:val="single" w:sz="4" w:space="0" w:color="auto"/>
+              <w:left w:val="single" w:sz="4" w:space="0" w:color="auto"/>
+              <w:bottom w:val="single" w:sz="4" w:space="0" w:color="auto"/>
+              <w:right w:val="single" w:sz="4" w:space="0" w:color="auto"/>
+            </w:tcBorders>
+          </w:tcPr>
+          <w:p>
+            <w:pPr>
+              <w:tabs>
+                <w:tab w:val="left" w:pos="0"/>
+              </w:tabs>
+              <w:spacing w:line="240" w:lineRule="auto"/>
+              <w:ind w:firstLine="0"/>
+              <w:jc w:val="center"/>
+              <w:rPr>
+                <w:rFonts w:eastAsia="Calibri" w:cs="Times New Roman"/>
+                <w:sz w:val="20"/>
+                <w:szCs w:val="20"/>
+              </w:rPr>
+            </w:pPr>
+          </w:p>
+        </w:tc>
+        <w:tc>
+          <w:tcPr>
+            <w:tcW w:w="303" w:type="pct"/>
+            <w:tcBorders>
+              <w:top w:val="single" w:sz="4" w:space="0" w:color="auto"/>
+              <w:left w:val="single" w:sz="4" w:space="0" w:color="auto"/>
+              <w:bottom w:val="single" w:sz="4" w:space="0" w:color="auto"/>
+              <w:right w:val="single" w:sz="4" w:space="0" w:color="auto"/>
+            </w:tcBorders>
+          </w:tcPr>
+          <w:p>
+            <w:pPr>
+              <w:tabs>
+                <w:tab w:val="left" w:pos="-108"/>
+                <w:tab w:val="left" w:pos="0"/>
+              </w:tabs>
+              <w:spacing w:line="240" w:lineRule="auto"/>
+              <w:ind w:firstLine="0"/>
+              <w:jc w:val="center"/>
+              <w:rPr>
+                <w:rFonts w:eastAsia="Calibri" w:cs="Times New Roman"/>
+                <w:sz w:val="20"/>
+                <w:szCs w:val="20"/>
+              </w:rPr>
+            </w:pPr>
+          </w:p>
+        </w:tc>
+        <w:tc>
+          <w:tcPr>
+            <w:tcW w:w="671" w:type="pct"/>
+            <w:tcBorders>
+              <w:top w:val="single" w:sz="4" w:space="0" w:color="auto"/>
+              <w:left w:val="single" w:sz="4" w:space="0" w:color="auto"/>
+              <w:bottom w:val="single" w:sz="4" w:space="0" w:color="auto"/>
+              <w:right w:val="single" w:sz="4" w:space="0" w:color="auto"/>
+            </w:tcBorders>
+          </w:tcPr>
+          <w:p>
+            <w:pPr>
+              <w:tabs>
+                <w:tab w:val="left" w:pos="0"/>
+              </w:tabs>
+              <w:spacing w:line="240" w:lineRule="auto"/>
+              <w:ind w:firstLine="0"/>
+              <w:jc w:val="center"/>
+              <w:rPr>
+                <w:rFonts w:eastAsia="Calibri" w:cs="Times New Roman"/>
+                <w:sz w:val="20"/>
+                <w:szCs w:val="20"/>
+              </w:rPr>
+            </w:pPr>
+          </w:p>
+        </w:tc>
+        <w:tc>
+          <w:tcPr>
+            <w:tcW w:w="455" w:type="pct"/>
+            <w:tcBorders>
+              <w:top w:val="single" w:sz="4" w:space="0" w:color="auto"/>
+              <w:left w:val="single" w:sz="4" w:space="0" w:color="auto"/>
+              <w:bottom w:val="single" w:sz="4" w:space="0" w:color="auto"/>
+              <w:right w:val="single" w:sz="4" w:space="0" w:color="auto"/>
+            </w:tcBorders>
+          </w:tcPr>
+          <w:p>
+            <w:pPr>
+              <w:tabs>
+                <w:tab w:val="left" w:pos="0"/>
+              </w:tabs>
+              <w:spacing w:line="240" w:lineRule="auto"/>
+              <w:ind w:firstLine="0"/>
+              <w:jc w:val="center"/>
+              <w:rPr>
+                <w:rFonts w:eastAsia="Calibri" w:cs="Times New Roman"/>
+                <w:sz w:val="20"/>
+                <w:szCs w:val="20"/>
+              </w:rPr>
+            </w:pPr>
+          </w:p>
+        </w:tc>
+        <w:tc>
+          <w:tcPr>
+            <w:tcW w:w="295" w:type="pct"/>
+            <w:tcBorders>
+              <w:top w:val="single" w:sz="4" w:space="0" w:color="auto"/>
+              <w:left w:val="single" w:sz="4" w:space="0" w:color="auto"/>
+              <w:bottom w:val="single" w:sz="4" w:space="0" w:color="auto"/>
+              <w:right w:val="single" w:sz="4" w:space="0" w:color="auto"/>
+            </w:tcBorders>
+          </w:tcPr>
+          <w:p>
+            <w:pPr>
+              <w:tabs>
+                <w:tab w:val="left" w:pos="0"/>
+              </w:tabs>
+              <w:spacing w:line="240" w:lineRule="auto"/>
+              <w:ind w:firstLine="0"/>
+              <w:jc w:val="center"/>
+              <w:rPr>
+                <w:rFonts w:eastAsia="Calibri" w:cs="Times New Roman"/>
+                <w:sz w:val="20"/>
+                <w:szCs w:val="20"/>
+              </w:rPr>
+            </w:pPr>
+          </w:p>
+        </w:tc>
+        <w:tc>
+          <w:tcPr>
+            <w:tcW w:w="2981" w:type="pct"/>
+            <w:gridSpan w:val="9"/>
+            <w:vMerge/>
+            <w:tcBorders>
+              <w:top w:val="single" w:sz="4" w:space="0" w:color="auto"/>
+              <w:left w:val="single" w:sz="4" w:space="0" w:color="auto"/>
+              <w:bottom w:val="single" w:sz="4" w:space="0" w:color="auto"/>
+              <w:right w:val="single" w:sz="4" w:space="0" w:color="auto"/>
+            </w:tcBorders>
+            <w:vAlign w:val="center"/>
+            <w:hideMark/>
+          </w:tcPr>
+          <w:p>
+            <w:pPr>
+              <w:spacing w:line="240" w:lineRule="auto"/>
+              <w:ind w:firstLine="0"/>
+              <w:rPr>
+                <w:rFonts w:eastAsia="Calibri" w:cs="Times New Roman"/>
+                <w:sz w:val="20"/>
+                <w:szCs w:val="20"/>
+              </w:rPr>
+            </w:pPr>
+          </w:p>
+        </w:tc>
+      </w:tr>
+      <w:tr>
+        <w:trPr>
+          <w:trHeight w:val="135"/>
+        </w:trPr>
+        <w:tc>
+          <w:tcPr>
+            <w:tcW w:w="295" w:type="pct"/>
+            <w:tcBorders>
+              <w:top w:val="single" w:sz="4" w:space="0" w:color="auto"/>
+              <w:left w:val="single" w:sz="4" w:space="0" w:color="auto"/>
+              <w:bottom w:val="single" w:sz="4" w:space="0" w:color="auto"/>
+              <w:right w:val="single" w:sz="4" w:space="0" w:color="auto"/>
+            </w:tcBorders>
+            <w:vAlign w:val="center"/>
+            <w:hideMark/>
+          </w:tcPr>
+          <w:p>
+            <w:pPr>
+              <w:spacing w:line="240" w:lineRule="auto"/>
+              <w:ind w:firstLine="0"/>
+              <w:jc w:val="center"/>
+              <w:rPr>
+                <w:rFonts w:eastAsia="Calibri" w:cs="Times New Roman"/>
+                <w:sz w:val="20"/>
+                <w:szCs w:val="20"/>
+              </w:rPr>
+            </w:pPr>
+            <w:r>
+              <w:rPr>
+                <w:rFonts w:eastAsia="Calibri" w:cs="Times New Roman"/>
+                <w:sz w:val="20"/>
+                <w:szCs w:val="20"/>
+              </w:rPr>
+              <w:t>Изм.</w:t>
+            </w:r>
+          </w:p>
+        </w:tc>
+        <w:tc>
+          <w:tcPr>
+            <w:tcW w:w="303" w:type="pct"/>
+            <w:tcBorders>
+              <w:top w:val="single" w:sz="4" w:space="0" w:color="auto"/>
+              <w:left w:val="single" w:sz="4" w:space="0" w:color="auto"/>
+              <w:bottom w:val="single" w:sz="4" w:space="0" w:color="auto"/>
+              <w:right w:val="single" w:sz="4" w:space="0" w:color="auto"/>
+            </w:tcBorders>
+            <w:vAlign w:val="center"/>
+            <w:hideMark/>
+          </w:tcPr>
+          <w:p>
+            <w:pPr>
+              <w:tabs>
+                <w:tab w:val="left" w:pos="-108"/>
+              </w:tabs>
+              <w:spacing w:line="240" w:lineRule="auto"/>
+              <w:ind w:firstLine="0"/>
+              <w:jc w:val="center"/>
+              <w:rPr>
+                <w:rFonts w:eastAsia="Calibri" w:cs="Times New Roman"/>
+                <w:sz w:val="20"/>
+                <w:szCs w:val="20"/>
+              </w:rPr>
+            </w:pPr>
+            <w:r>
+              <w:rPr>
+                <w:rFonts w:eastAsia="Calibri" w:cs="Times New Roman"/>
+                <w:sz w:val="20"/>
+                <w:szCs w:val="20"/>
+              </w:rPr>
+              <w:t>Лист</w:t>
+            </w:r>
+          </w:p>
+        </w:tc>
+        <w:tc>
+          <w:tcPr>
+            <w:tcW w:w="671" w:type="pct"/>
+            <w:tcBorders>
+              <w:top w:val="single" w:sz="4" w:space="0" w:color="auto"/>
+              <w:left w:val="single" w:sz="4" w:space="0" w:color="auto"/>
+              <w:bottom w:val="single" w:sz="4" w:space="0" w:color="auto"/>
+              <w:right w:val="single" w:sz="4" w:space="0" w:color="auto"/>
+            </w:tcBorders>
+            <w:vAlign w:val="center"/>
+            <w:hideMark/>
+          </w:tcPr>
+          <w:p>
+            <w:pPr>
+              <w:tabs>
+                <w:tab w:val="left" w:pos="0"/>
+              </w:tabs>
+              <w:spacing w:line="240" w:lineRule="auto"/>
+              <w:ind w:firstLine="0"/>
+              <w:jc w:val="center"/>
+              <w:rPr>
+                <w:rFonts w:eastAsia="Calibri" w:cs="Times New Roman"/>
+                <w:sz w:val="20"/>
+                <w:szCs w:val="20"/>
+              </w:rPr>
+            </w:pPr>
+            <w:r>
+              <w:rPr>
+                <w:rFonts w:eastAsia="Calibri" w:cs="Times New Roman"/>
+                <w:sz w:val="20"/>
+                <w:szCs w:val="20"/>
+              </w:rPr>
+              <w:t>№ документа</w:t>
+            </w:r>
+          </w:p>
+        </w:tc>
+        <w:tc>
+          <w:tcPr>
+            <w:tcW w:w="455" w:type="pct"/>
+            <w:tcBorders>
+              <w:top w:val="single" w:sz="4" w:space="0" w:color="auto"/>
+              <w:left w:val="single" w:sz="4" w:space="0" w:color="auto"/>
+              <w:bottom w:val="single" w:sz="4" w:space="0" w:color="auto"/>
+              <w:right w:val="single" w:sz="4" w:space="0" w:color="auto"/>
+            </w:tcBorders>
+            <w:vAlign w:val="center"/>
+            <w:hideMark/>
+          </w:tcPr>
+          <w:p>
+            <w:pPr>
+              <w:tabs>
+                <w:tab w:val="left" w:pos="0"/>
+              </w:tabs>
+              <w:spacing w:line="240" w:lineRule="auto"/>
+              <w:ind w:firstLine="0"/>
+              <w:jc w:val="center"/>
+              <w:rPr>
+                <w:rFonts w:eastAsia="Calibri" w:cs="Times New Roman"/>
+                <w:sz w:val="20"/>
+                <w:szCs w:val="20"/>
+              </w:rPr>
+            </w:pPr>
+            <w:r>
+              <w:rPr>
+                <w:rFonts w:eastAsia="Calibri" w:cs="Times New Roman"/>
+                <w:sz w:val="20"/>
+                <w:szCs w:val="20"/>
+              </w:rPr>
+              <w:t>Подпись</w:t>
+            </w:r>
+          </w:p>
+        </w:tc>
+        <w:tc>
+          <w:tcPr>
+            <w:tcW w:w="295" w:type="pct"/>
+            <w:tcBorders>
+              <w:top w:val="single" w:sz="4" w:space="0" w:color="auto"/>
+              <w:left w:val="single" w:sz="4" w:space="0" w:color="auto"/>
+              <w:bottom w:val="single" w:sz="4" w:space="0" w:color="auto"/>
+              <w:right w:val="single" w:sz="4" w:space="0" w:color="auto"/>
+            </w:tcBorders>
+            <w:vAlign w:val="center"/>
+            <w:hideMark/>
+          </w:tcPr>
+          <w:p>
+            <w:pPr>
+              <w:tabs>
+                <w:tab w:val="left" w:pos="0"/>
+              </w:tabs>
+              <w:spacing w:line="240" w:lineRule="auto"/>
+              <w:ind w:firstLine="0"/>
+              <w:jc w:val="center"/>
+              <w:rPr>
+                <w:rFonts w:eastAsia="Calibri" w:cs="Times New Roman"/>
+                <w:sz w:val="20"/>
+                <w:szCs w:val="20"/>
+              </w:rPr>
+            </w:pPr>
+            <w:r>
+              <w:rPr>
+                <w:rFonts w:eastAsia="Calibri" w:cs="Times New Roman"/>
+                <w:sz w:val="20"/>
+                <w:szCs w:val="20"/>
+              </w:rPr>
+              <w:t>Дата</w:t>
+            </w:r>
+          </w:p>
+        </w:tc>
+        <w:tc>
+          <w:tcPr>
+            <w:tcW w:w="2981" w:type="pct"/>
+            <w:gridSpan w:val="9"/>
+            <w:vMerge/>
+            <w:tcBorders>
+              <w:top w:val="single" w:sz="4" w:space="0" w:color="auto"/>
+              <w:left w:val="single" w:sz="4" w:space="0" w:color="auto"/>
+              <w:bottom w:val="single" w:sz="4" w:space="0" w:color="auto"/>
+              <w:right w:val="single" w:sz="4" w:space="0" w:color="auto"/>
+            </w:tcBorders>
+            <w:vAlign w:val="center"/>
+            <w:hideMark/>
+          </w:tcPr>
+          <w:p>
+            <w:pPr>
+              <w:spacing w:line="240" w:lineRule="auto"/>
+              <w:ind w:firstLine="0"/>
+              <w:rPr>
+                <w:rFonts w:eastAsia="Calibri" w:cs="Times New Roman"/>
+                <w:sz w:val="20"/>
+                <w:szCs w:val="20"/>
+              </w:rPr>
+            </w:pPr>
+          </w:p>
+        </w:tc>
+      </w:tr>
+      <w:tr>
+        <w:trPr>
+          <w:trHeight w:val="128"/>
+        </w:trPr>
+        <w:tc>
+          <w:tcPr>
+            <w:tcW w:w="597" w:type="pct"/>
+            <w:gridSpan w:val="2"/>
+            <w:tcBorders>
+              <w:top w:val="single" w:sz="4" w:space="0" w:color="auto"/>
+              <w:left w:val="single" w:sz="4" w:space="0" w:color="auto"/>
+              <w:bottom w:val="single" w:sz="4" w:space="0" w:color="auto"/>
+              <w:right w:val="single" w:sz="4" w:space="0" w:color="auto"/>
+            </w:tcBorders>
+            <w:vAlign w:val="bottom"/>
+            <w:hideMark/>
+          </w:tcPr>
+          <w:p>
+            <w:pPr>
+              <w:tabs>
+                <w:tab w:val="left" w:pos="0"/>
+              </w:tabs>
+              <w:spacing w:line="240" w:lineRule="auto"/>
+              <w:ind w:firstLine="0"/>
+              <w:rPr>
+                <w:rFonts w:eastAsia="Calibri" w:cs="Times New Roman"/>
+                <w:sz w:val="20"/>
+                <w:szCs w:val="20"/>
+              </w:rPr>
+            </w:pPr>
+            <w:proofErr w:type="spellStart"/>
+            <w:r>
+              <w:rPr>
+                <w:rFonts w:eastAsia="Calibri" w:cs="Times New Roman"/>
+                <w:sz w:val="20"/>
+                <w:szCs w:val="20"/>
+              </w:rPr>
+              <w:t>Разраб</w:t>
+            </w:r>
+            <w:proofErr w:type="spellEnd"/>
+            <w:r>
+              <w:rPr>
+                <w:rFonts w:eastAsia="Calibri" w:cs="Times New Roman"/>
+                <w:sz w:val="20"/>
+                <w:szCs w:val="20"/>
+              </w:rPr>
+              <w:t>.</w:t>
+            </w:r>
+          </w:p>
+        </w:tc>
+        <w:tc>
+          <w:tcPr>
+            <w:tcW w:w="671" w:type="pct"/>
+            <w:tcBorders>
+              <w:top w:val="single" w:sz="4" w:space="0" w:color="auto"/>
+              <w:left w:val="single" w:sz="4" w:space="0" w:color="auto"/>
+              <w:bottom w:val="single" w:sz="4" w:space="0" w:color="auto"/>
+              <w:right w:val="single" w:sz="4" w:space="0" w:color="auto"/>
+            </w:tcBorders>
+            <w:vAlign w:val="bottom"/>
+            <w:hideMark/>
+          </w:tcPr>
+          <w:p>
+            <w:pPr>
+              <w:tabs>
+                <w:tab w:val="left" w:pos="0"/>
+              </w:tabs>
+              <w:spacing w:line="240" w:lineRule="auto"/>
+              <w:ind w:firstLine="0"/>
+              <w:rPr>
+                <w:rFonts w:eastAsia="Calibri" w:cs="Times New Roman"/>
+                <w:sz w:val="20"/>
+                <w:szCs w:val="20"/>
+              </w:rPr>
+            </w:pPr>
+            <w:proofErr w:type="spellStart"/>
+            <w:r>
+              <w:rPr>
+                <w:rFonts w:eastAsia="Calibri" w:cs="Times New Roman"/>
+                <w:sz w:val="20"/>
+                <w:szCs w:val="20"/>
+              </w:rPr>
+              <w:t>Вихарев</w:t>
+            </w:r>
+            <w:proofErr w:type="spellEnd"/>
+          </w:p>
+        </w:tc>
+        <w:tc>
+          <w:tcPr>
+            <w:tcW w:w="455" w:type="pct"/>
+            <w:tcBorders>
+              <w:top w:val="single" w:sz="4" w:space="0" w:color="auto"/>
+              <w:left w:val="single" w:sz="4" w:space="0" w:color="auto"/>
+              <w:bottom w:val="single" w:sz="4" w:space="0" w:color="auto"/>
+              <w:right w:val="single" w:sz="4" w:space="0" w:color="auto"/>
+            </w:tcBorders>
+          </w:tcPr>
+          <w:p>
+            <w:pPr>
+              <w:tabs>
+                <w:tab w:val="left" w:pos="0"/>
+              </w:tabs>
+              <w:spacing w:line="240" w:lineRule="auto"/>
+              <w:ind w:firstLine="0"/>
+              <w:rPr>
+                <w:rFonts w:eastAsia="Calibri" w:cs="Times New Roman"/>
+                <w:sz w:val="20"/>
+                <w:szCs w:val="20"/>
+              </w:rPr>
+            </w:pPr>
+          </w:p>
+        </w:tc>
+        <w:tc>
+          <w:tcPr>
+            <w:tcW w:w="295" w:type="pct"/>
+            <w:tcBorders>
+              <w:top w:val="single" w:sz="4" w:space="0" w:color="auto"/>
+              <w:left w:val="single" w:sz="4" w:space="0" w:color="auto"/>
+              <w:bottom w:val="single" w:sz="4" w:space="0" w:color="auto"/>
+              <w:right w:val="single" w:sz="4" w:space="0" w:color="auto"/>
+            </w:tcBorders>
+          </w:tcPr>
+          <w:p>
+            <w:pPr>
+              <w:tabs>
+                <w:tab w:val="left" w:pos="0"/>
+              </w:tabs>
+              <w:spacing w:line="240" w:lineRule="auto"/>
+              <w:ind w:firstLine="0"/>
+              <w:rPr>
+                <w:rFonts w:eastAsia="Calibri" w:cs="Times New Roman"/>
+                <w:sz w:val="20"/>
+                <w:szCs w:val="20"/>
+              </w:rPr>
+            </w:pPr>
+          </w:p>
+        </w:tc>
+        <w:tc>
+          <w:tcPr>
+            <w:tcW w:w="1756" w:type="pct"/>
+            <w:vMerge w:val="restart"/>
+            <w:tcBorders>
+              <w:top w:val="single" w:sz="4" w:space="0" w:color="auto"/>
+              <w:left w:val="single" w:sz="4" w:space="0" w:color="auto"/>
+              <w:bottom w:val="single" w:sz="4" w:space="0" w:color="auto"/>
+              <w:right w:val="single" w:sz="4" w:space="0" w:color="auto"/>
+            </w:tcBorders>
+            <w:vAlign w:val="center"/>
+            <w:hideMark/>
+          </w:tcPr>
+          <w:p>
+            <w:pPr>
+              <w:spacing w:line="240" w:lineRule="auto"/>
+              <w:ind w:firstLine="0"/>
+              <w:jc w:val="center"/>
+              <w:rPr>
+                <w:rFonts w:eastAsia="Calibri" w:cs="Times New Roman"/>
+                <w:sz w:val="20"/>
+                <w:szCs w:val="20"/>
+              </w:rPr>
+            </w:pPr>
+            <w:r>
+              <w:rPr>
+                <w:rFonts w:eastAsia="Calibri" w:cs="Times New Roman"/>
+                <w:sz w:val="20"/>
+                <w:szCs w:val="20"/>
+              </w:rPr>
+              <w:t xml:space="preserve">«Серверная часть с уровнем доступа к данным системы управления программными проектами </w:t>
+            </w:r>
+            <w:proofErr w:type="spellStart"/>
+            <w:r>
+              <w:rPr>
+                <w:rFonts w:eastAsia="Calibri" w:cs="Times New Roman"/>
+                <w:sz w:val="20"/>
+                <w:szCs w:val="20"/>
+                <w:lang w:val="en-US"/>
+              </w:rPr>
+              <w:t>Ziro</w:t>
+            </w:r>
+            <w:proofErr w:type="spellEnd"/>
+            <w:r>
+              <w:rPr>
+                <w:rFonts w:eastAsia="Calibri" w:cs="Times New Roman"/>
+                <w:sz w:val="20"/>
+                <w:szCs w:val="20"/>
+              </w:rPr>
+              <w:t xml:space="preserve"> на базе технологий </w:t>
+            </w:r>
+            <w:r>
+              <w:rPr>
+                <w:rFonts w:eastAsia="Calibri" w:cs="Times New Roman"/>
+                <w:sz w:val="20"/>
+                <w:szCs w:val="20"/>
+                <w:lang w:val="en-US"/>
+              </w:rPr>
+              <w:t>ASP</w:t>
+            </w:r>
+            <w:r>
+              <w:rPr>
+                <w:rFonts w:eastAsia="Calibri" w:cs="Times New Roman"/>
+                <w:sz w:val="20"/>
+                <w:szCs w:val="20"/>
+              </w:rPr>
+              <w:t>.</w:t>
+            </w:r>
+            <w:r>
+              <w:rPr>
+                <w:rFonts w:eastAsia="Calibri" w:cs="Times New Roman"/>
+                <w:sz w:val="20"/>
+                <w:szCs w:val="20"/>
+                <w:lang w:val="en-US"/>
+              </w:rPr>
+              <w:t>NET</w:t>
+            </w:r>
+            <w:r>
+              <w:rPr>
+                <w:rFonts w:eastAsia="Calibri" w:cs="Times New Roman"/>
+                <w:sz w:val="20"/>
+                <w:szCs w:val="20"/>
+              </w:rPr>
+              <w:t xml:space="preserve"> </w:t>
+            </w:r>
+            <w:r>
+              <w:rPr>
+                <w:rFonts w:eastAsia="Calibri" w:cs="Times New Roman"/>
+                <w:sz w:val="20"/>
+                <w:szCs w:val="20"/>
+                <w:lang w:val="en-US"/>
+              </w:rPr>
+              <w:t>Core</w:t>
+            </w:r>
+            <w:r>
+              <w:rPr>
+                <w:rFonts w:eastAsia="Calibri" w:cs="Times New Roman"/>
+                <w:sz w:val="20"/>
+                <w:szCs w:val="20"/>
+              </w:rPr>
+              <w:t>»</w:t>
+            </w:r>
+          </w:p>
+        </w:tc>
+        <w:tc>
+          <w:tcPr>
+            <w:tcW w:w="521" w:type="pct"/>
+            <w:gridSpan w:val="3"/>
+            <w:tcBorders>
+              <w:top w:val="single" w:sz="4" w:space="0" w:color="auto"/>
+              <w:left w:val="single" w:sz="4" w:space="0" w:color="auto"/>
+              <w:bottom w:val="single" w:sz="4" w:space="0" w:color="auto"/>
+              <w:right w:val="single" w:sz="4" w:space="0" w:color="auto"/>
+            </w:tcBorders>
+            <w:vAlign w:val="center"/>
+            <w:hideMark/>
+          </w:tcPr>
+          <w:p>
+            <w:pPr>
+              <w:tabs>
+                <w:tab w:val="left" w:pos="0"/>
+              </w:tabs>
+              <w:spacing w:line="240" w:lineRule="auto"/>
+              <w:ind w:firstLine="0"/>
+              <w:jc w:val="center"/>
+              <w:rPr>
+                <w:rFonts w:eastAsia="Calibri" w:cs="Times New Roman"/>
+                <w:sz w:val="20"/>
+                <w:szCs w:val="20"/>
+              </w:rPr>
+            </w:pPr>
+            <w:r>
+              <w:rPr>
+                <w:rFonts w:eastAsia="Calibri" w:cs="Times New Roman"/>
+                <w:sz w:val="20"/>
+                <w:szCs w:val="20"/>
+              </w:rPr>
+              <w:t>Лит</w:t>
+            </w:r>
+          </w:p>
+        </w:tc>
+        <w:tc>
+          <w:tcPr>
+            <w:tcW w:w="308" w:type="pct"/>
+            <w:tcBorders>
+              <w:top w:val="single" w:sz="4" w:space="0" w:color="auto"/>
+              <w:left w:val="single" w:sz="4" w:space="0" w:color="auto"/>
+              <w:bottom w:val="single" w:sz="4" w:space="0" w:color="auto"/>
+              <w:right w:val="single" w:sz="4" w:space="0" w:color="auto"/>
+            </w:tcBorders>
+            <w:vAlign w:val="center"/>
+            <w:hideMark/>
+          </w:tcPr>
+          <w:p>
+            <w:pPr>
+              <w:tabs>
+                <w:tab w:val="left" w:pos="0"/>
+              </w:tabs>
+              <w:spacing w:line="240" w:lineRule="auto"/>
+              <w:ind w:firstLine="0"/>
+              <w:jc w:val="center"/>
+              <w:rPr>
+                <w:rFonts w:eastAsia="Calibri" w:cs="Times New Roman"/>
+                <w:sz w:val="20"/>
+                <w:szCs w:val="20"/>
+              </w:rPr>
+            </w:pPr>
+            <w:r>
+              <w:rPr>
+                <w:rFonts w:eastAsia="Calibri" w:cs="Times New Roman"/>
+                <w:sz w:val="20"/>
+                <w:szCs w:val="20"/>
+              </w:rPr>
+              <w:t>Лист</w:t>
+            </w:r>
+          </w:p>
+        </w:tc>
+        <w:tc>
+          <w:tcPr>
+            <w:tcW w:w="396" w:type="pct"/>
+            <w:gridSpan w:val="4"/>
+            <w:tcBorders>
+              <w:top w:val="single" w:sz="4" w:space="0" w:color="auto"/>
+              <w:left w:val="single" w:sz="4" w:space="0" w:color="auto"/>
+              <w:bottom w:val="single" w:sz="4" w:space="0" w:color="auto"/>
+              <w:right w:val="single" w:sz="4" w:space="0" w:color="auto"/>
+            </w:tcBorders>
+            <w:vAlign w:val="center"/>
+            <w:hideMark/>
+          </w:tcPr>
+          <w:p>
+            <w:pPr>
+              <w:tabs>
+                <w:tab w:val="left" w:pos="0"/>
+              </w:tabs>
+              <w:spacing w:line="240" w:lineRule="auto"/>
+              <w:ind w:firstLine="0"/>
+              <w:jc w:val="center"/>
+              <w:rPr>
+                <w:rFonts w:eastAsia="Calibri" w:cs="Times New Roman"/>
+                <w:sz w:val="20"/>
+                <w:szCs w:val="20"/>
+              </w:rPr>
+            </w:pPr>
+            <w:r>
+              <w:rPr>
+                <w:rFonts w:eastAsia="Calibri" w:cs="Times New Roman"/>
+                <w:sz w:val="20"/>
+                <w:szCs w:val="20"/>
+              </w:rPr>
+              <w:t>Листов</w:t>
+            </w:r>
+          </w:p>
+        </w:tc>
+      </w:tr>
+      <w:tr>
+        <w:trPr>
+          <w:trHeight w:val="61"/>
+        </w:trPr>
+        <w:tc>
+          <w:tcPr>
+            <w:tcW w:w="597" w:type="pct"/>
+            <w:gridSpan w:val="2"/>
+            <w:tcBorders>
+              <w:top w:val="single" w:sz="4" w:space="0" w:color="auto"/>
+              <w:left w:val="single" w:sz="4" w:space="0" w:color="auto"/>
+              <w:bottom w:val="single" w:sz="4" w:space="0" w:color="auto"/>
+              <w:right w:val="single" w:sz="4" w:space="0" w:color="auto"/>
+            </w:tcBorders>
+            <w:vAlign w:val="bottom"/>
+            <w:hideMark/>
+          </w:tcPr>
+          <w:p>
+            <w:pPr>
+              <w:tabs>
+                <w:tab w:val="left" w:pos="0"/>
+              </w:tabs>
+              <w:spacing w:line="240" w:lineRule="auto"/>
+              <w:ind w:firstLine="0"/>
+              <w:rPr>
+                <w:rFonts w:eastAsia="Calibri" w:cs="Times New Roman"/>
+                <w:sz w:val="20"/>
+                <w:szCs w:val="20"/>
+              </w:rPr>
+            </w:pPr>
+            <w:proofErr w:type="spellStart"/>
+            <w:r>
+              <w:rPr>
+                <w:rFonts w:eastAsia="Calibri" w:cs="Times New Roman"/>
+                <w:sz w:val="20"/>
+                <w:szCs w:val="20"/>
+              </w:rPr>
+              <w:t>Руковод</w:t>
+            </w:r>
+            <w:proofErr w:type="spellEnd"/>
+            <w:r>
+              <w:rPr>
+                <w:rFonts w:eastAsia="Calibri" w:cs="Times New Roman"/>
+                <w:sz w:val="20"/>
+                <w:szCs w:val="20"/>
+              </w:rPr>
+              <w:t>.</w:t>
+            </w:r>
+          </w:p>
+        </w:tc>
+        <w:tc>
+          <w:tcPr>
+            <w:tcW w:w="671" w:type="pct"/>
+            <w:tcBorders>
+              <w:top w:val="single" w:sz="4" w:space="0" w:color="auto"/>
+              <w:left w:val="single" w:sz="4" w:space="0" w:color="auto"/>
+              <w:bottom w:val="single" w:sz="4" w:space="0" w:color="auto"/>
+              <w:right w:val="single" w:sz="4" w:space="0" w:color="auto"/>
+            </w:tcBorders>
+            <w:vAlign w:val="bottom"/>
+            <w:hideMark/>
+          </w:tcPr>
+          <w:p>
+            <w:pPr>
+              <w:tabs>
+                <w:tab w:val="left" w:pos="0"/>
+              </w:tabs>
+              <w:spacing w:line="240" w:lineRule="auto"/>
+              <w:ind w:firstLine="0"/>
+              <w:rPr>
+                <w:rFonts w:eastAsia="Calibri" w:cs="Times New Roman"/>
+                <w:sz w:val="20"/>
+                <w:szCs w:val="20"/>
+              </w:rPr>
+            </w:pPr>
+            <w:r>
+              <w:rPr>
+                <w:rFonts w:eastAsia="Calibri" w:cs="Times New Roman"/>
+                <w:sz w:val="20"/>
+                <w:szCs w:val="20"/>
+              </w:rPr>
+              <w:t>Иванченко</w:t>
+            </w:r>
+          </w:p>
+        </w:tc>
+        <w:tc>
+          <w:tcPr>
+            <w:tcW w:w="455" w:type="pct"/>
+            <w:tcBorders>
+              <w:top w:val="single" w:sz="4" w:space="0" w:color="auto"/>
+              <w:left w:val="single" w:sz="4" w:space="0" w:color="auto"/>
+              <w:bottom w:val="single" w:sz="4" w:space="0" w:color="auto"/>
+              <w:right w:val="single" w:sz="4" w:space="0" w:color="auto"/>
+            </w:tcBorders>
+          </w:tcPr>
+          <w:p>
+            <w:pPr>
+              <w:tabs>
+                <w:tab w:val="left" w:pos="0"/>
+              </w:tabs>
+              <w:spacing w:line="240" w:lineRule="auto"/>
+              <w:ind w:firstLine="0"/>
+              <w:rPr>
+                <w:rFonts w:eastAsia="Calibri" w:cs="Times New Roman"/>
+                <w:sz w:val="20"/>
+                <w:szCs w:val="20"/>
+              </w:rPr>
+            </w:pPr>
+          </w:p>
+        </w:tc>
+        <w:tc>
+          <w:tcPr>
+            <w:tcW w:w="295" w:type="pct"/>
+            <w:tcBorders>
+              <w:top w:val="single" w:sz="4" w:space="0" w:color="auto"/>
+              <w:left w:val="single" w:sz="4" w:space="0" w:color="auto"/>
+              <w:bottom w:val="single" w:sz="4" w:space="0" w:color="auto"/>
+              <w:right w:val="single" w:sz="4" w:space="0" w:color="auto"/>
+            </w:tcBorders>
+          </w:tcPr>
+          <w:p>
+            <w:pPr>
+              <w:tabs>
+                <w:tab w:val="left" w:pos="0"/>
+              </w:tabs>
+              <w:spacing w:line="240" w:lineRule="auto"/>
+              <w:ind w:firstLine="0"/>
+              <w:rPr>
+                <w:rFonts w:eastAsia="Calibri" w:cs="Times New Roman"/>
+                <w:sz w:val="20"/>
+                <w:szCs w:val="20"/>
+              </w:rPr>
+            </w:pPr>
+          </w:p>
+        </w:tc>
+        <w:tc>
+          <w:tcPr>
+            <w:tcW w:w="0" w:type="auto"/>
+            <w:vMerge/>
+            <w:tcBorders>
+              <w:top w:val="single" w:sz="4" w:space="0" w:color="auto"/>
+              <w:left w:val="single" w:sz="4" w:space="0" w:color="auto"/>
+              <w:bottom w:val="single" w:sz="4" w:space="0" w:color="auto"/>
+              <w:right w:val="single" w:sz="4" w:space="0" w:color="auto"/>
+            </w:tcBorders>
+            <w:vAlign w:val="center"/>
+            <w:hideMark/>
+          </w:tcPr>
+          <w:p>
+            <w:pPr>
+              <w:spacing w:line="240" w:lineRule="auto"/>
+              <w:ind w:firstLine="0"/>
+              <w:rPr>
+                <w:rFonts w:eastAsia="Calibri" w:cs="Times New Roman"/>
+                <w:sz w:val="20"/>
+                <w:szCs w:val="20"/>
+              </w:rPr>
+            </w:pPr>
+          </w:p>
+        </w:tc>
+        <w:tc>
+          <w:tcPr>
+            <w:tcW w:w="120" w:type="pct"/>
+            <w:tcBorders>
+              <w:top w:val="single" w:sz="4" w:space="0" w:color="auto"/>
+              <w:left w:val="single" w:sz="4" w:space="0" w:color="auto"/>
+              <w:bottom w:val="single" w:sz="4" w:space="0" w:color="auto"/>
+              <w:right w:val="single" w:sz="4" w:space="0" w:color="auto"/>
+            </w:tcBorders>
+            <w:vAlign w:val="center"/>
+          </w:tcPr>
+          <w:p>
+            <w:pPr>
+              <w:tabs>
+                <w:tab w:val="left" w:pos="0"/>
+              </w:tabs>
+              <w:spacing w:line="240" w:lineRule="auto"/>
+              <w:ind w:firstLine="0"/>
+              <w:jc w:val="center"/>
+              <w:rPr>
+                <w:rFonts w:eastAsia="Calibri" w:cs="Times New Roman"/>
+                <w:sz w:val="20"/>
+                <w:szCs w:val="20"/>
+              </w:rPr>
+            </w:pPr>
+          </w:p>
+        </w:tc>
+        <w:tc>
+          <w:tcPr>
+            <w:tcW w:w="247" w:type="pct"/>
+            <w:tcBorders>
+              <w:top w:val="single" w:sz="4" w:space="0" w:color="auto"/>
+              <w:left w:val="single" w:sz="4" w:space="0" w:color="auto"/>
+              <w:bottom w:val="single" w:sz="4" w:space="0" w:color="auto"/>
+              <w:right w:val="single" w:sz="4" w:space="0" w:color="auto"/>
+            </w:tcBorders>
+            <w:vAlign w:val="center"/>
+            <w:hideMark/>
+          </w:tcPr>
+          <w:p>
+            <w:pPr>
+              <w:tabs>
+                <w:tab w:val="left" w:pos="0"/>
+              </w:tabs>
+              <w:spacing w:line="240" w:lineRule="auto"/>
+              <w:ind w:firstLine="0"/>
+              <w:jc w:val="center"/>
+              <w:rPr>
+                <w:rFonts w:eastAsia="Calibri" w:cs="Times New Roman"/>
+                <w:sz w:val="20"/>
+                <w:szCs w:val="20"/>
+              </w:rPr>
+            </w:pPr>
+            <w:r>
+              <w:rPr>
+                <w:rFonts w:eastAsia="Calibri" w:cs="Times New Roman"/>
+                <w:sz w:val="20"/>
+                <w:szCs w:val="20"/>
+              </w:rPr>
+              <w:t>У</w:t>
+            </w:r>
+          </w:p>
+        </w:tc>
+        <w:tc>
+          <w:tcPr>
+            <w:tcW w:w="154" w:type="pct"/>
+            <w:tcBorders>
+              <w:top w:val="single" w:sz="4" w:space="0" w:color="auto"/>
+              <w:left w:val="single" w:sz="4" w:space="0" w:color="auto"/>
+              <w:bottom w:val="single" w:sz="4" w:space="0" w:color="auto"/>
+              <w:right w:val="single" w:sz="4" w:space="0" w:color="auto"/>
+            </w:tcBorders>
+            <w:vAlign w:val="center"/>
+          </w:tcPr>
+          <w:p>
+            <w:pPr>
+              <w:tabs>
+                <w:tab w:val="left" w:pos="0"/>
+              </w:tabs>
+              <w:spacing w:line="240" w:lineRule="auto"/>
+              <w:ind w:firstLine="0"/>
+              <w:jc w:val="center"/>
+              <w:rPr>
+                <w:rFonts w:eastAsia="Calibri" w:cs="Times New Roman"/>
+                <w:sz w:val="20"/>
+                <w:szCs w:val="20"/>
+              </w:rPr>
+            </w:pPr>
+          </w:p>
+        </w:tc>
+        <w:tc>
+          <w:tcPr>
+            <w:tcW w:w="308" w:type="pct"/>
+            <w:tcBorders>
+              <w:top w:val="single" w:sz="4" w:space="0" w:color="auto"/>
+              <w:left w:val="single" w:sz="4" w:space="0" w:color="auto"/>
+              <w:bottom w:val="single" w:sz="4" w:space="0" w:color="auto"/>
+              <w:right w:val="single" w:sz="4" w:space="0" w:color="auto"/>
+            </w:tcBorders>
+            <w:vAlign w:val="center"/>
+            <w:hideMark/>
+          </w:tcPr>
+          <w:p>
+            <w:pPr>
+              <w:tabs>
+                <w:tab w:val="left" w:pos="0"/>
+              </w:tabs>
+              <w:spacing w:line="240" w:lineRule="auto"/>
+              <w:ind w:firstLine="0"/>
+              <w:jc w:val="center"/>
+              <w:rPr>
+                <w:rFonts w:eastAsia="Calibri" w:cs="Times New Roman"/>
+                <w:sz w:val="20"/>
+                <w:szCs w:val="20"/>
+              </w:rPr>
+            </w:pPr>
+            <w:r>
+              <w:rPr>
+                <w:rFonts w:eastAsia="Calibri" w:cs="Times New Roman"/>
+                <w:sz w:val="20"/>
+                <w:szCs w:val="20"/>
+              </w:rPr>
+              <w:t>9</w:t>
+            </w:r>
+          </w:p>
+        </w:tc>
+        <w:tc>
+          <w:tcPr>
+            <w:tcW w:w="396" w:type="pct"/>
+            <w:gridSpan w:val="4"/>
+            <w:tcBorders>
+              <w:top w:val="single" w:sz="4" w:space="0" w:color="auto"/>
+              <w:left w:val="single" w:sz="4" w:space="0" w:color="auto"/>
+              <w:bottom w:val="single" w:sz="4" w:space="0" w:color="auto"/>
+              <w:right w:val="single" w:sz="4" w:space="0" w:color="auto"/>
+            </w:tcBorders>
+            <w:vAlign w:val="center"/>
+            <w:hideMark/>
+          </w:tcPr>
+          <w:p>
+            <w:pPr>
+              <w:tabs>
+                <w:tab w:val="left" w:pos="0"/>
+              </w:tabs>
+              <w:spacing w:line="240" w:lineRule="auto"/>
+              <w:ind w:firstLine="0"/>
+              <w:jc w:val="center"/>
+              <w:rPr>
+                <w:rFonts w:eastAsia="Calibri" w:cs="Times New Roman"/>
+                <w:sz w:val="20"/>
+                <w:szCs w:val="20"/>
+              </w:rPr>
+            </w:pPr>
+            <w:r>
+              <w:rPr>
+                <w:rFonts w:eastAsia="Calibri" w:cs="Times New Roman"/>
+                <w:sz w:val="20"/>
+                <w:szCs w:val="20"/>
+              </w:rPr>
+              <w:t>10</w:t>
+            </w:r>
+          </w:p>
+        </w:tc>
+      </w:tr>
+      <w:tr>
+        <w:trPr>
+          <w:trHeight w:val="92"/>
+        </w:trPr>
+        <w:tc>
+          <w:tcPr>
+            <w:tcW w:w="597" w:type="pct"/>
+            <w:gridSpan w:val="2"/>
+            <w:tcBorders>
+              <w:top w:val="single" w:sz="4" w:space="0" w:color="auto"/>
+              <w:left w:val="single" w:sz="4" w:space="0" w:color="auto"/>
+              <w:bottom w:val="single" w:sz="4" w:space="0" w:color="auto"/>
+              <w:right w:val="single" w:sz="4" w:space="0" w:color="auto"/>
+            </w:tcBorders>
+            <w:vAlign w:val="bottom"/>
+            <w:hideMark/>
+          </w:tcPr>
+          <w:p>
+            <w:pPr>
+              <w:tabs>
+                <w:tab w:val="left" w:pos="0"/>
+              </w:tabs>
+              <w:spacing w:line="240" w:lineRule="auto"/>
+              <w:ind w:firstLine="0"/>
+              <w:rPr>
+                <w:rFonts w:eastAsia="Calibri" w:cs="Times New Roman"/>
+                <w:sz w:val="20"/>
+                <w:szCs w:val="20"/>
+              </w:rPr>
+            </w:pPr>
+            <w:proofErr w:type="spellStart"/>
+            <w:r>
+              <w:rPr>
+                <w:rFonts w:eastAsia="Calibri" w:cs="Times New Roman"/>
+                <w:sz w:val="20"/>
+                <w:szCs w:val="20"/>
+              </w:rPr>
+              <w:t>Консульт</w:t>
+            </w:r>
+            <w:proofErr w:type="spellEnd"/>
+            <w:r>
+              <w:rPr>
+                <w:rFonts w:eastAsia="Calibri" w:cs="Times New Roman"/>
+                <w:sz w:val="20"/>
+                <w:szCs w:val="20"/>
+              </w:rPr>
+              <w:t>.</w:t>
+            </w:r>
+          </w:p>
+        </w:tc>
+        <w:tc>
+          <w:tcPr>
+            <w:tcW w:w="671" w:type="pct"/>
+            <w:tcBorders>
+              <w:top w:val="single" w:sz="4" w:space="0" w:color="auto"/>
+              <w:left w:val="single" w:sz="4" w:space="0" w:color="auto"/>
+              <w:bottom w:val="single" w:sz="4" w:space="0" w:color="auto"/>
+              <w:right w:val="single" w:sz="4" w:space="0" w:color="auto"/>
+            </w:tcBorders>
+            <w:vAlign w:val="bottom"/>
+            <w:hideMark/>
+          </w:tcPr>
+          <w:p>
+            <w:pPr>
+              <w:tabs>
+                <w:tab w:val="left" w:pos="0"/>
+              </w:tabs>
+              <w:spacing w:line="240" w:lineRule="auto"/>
+              <w:ind w:firstLine="0"/>
+              <w:rPr>
+                <w:rFonts w:eastAsia="Calibri" w:cs="Times New Roman"/>
+                <w:sz w:val="20"/>
+                <w:szCs w:val="20"/>
+                <w:lang w:val="en-US"/>
+              </w:rPr>
+            </w:pPr>
+            <w:r>
+              <w:rPr>
+                <w:rFonts w:eastAsia="Calibri" w:cs="Times New Roman"/>
+                <w:sz w:val="20"/>
+                <w:szCs w:val="20"/>
+              </w:rPr>
+              <w:t>Иванченко</w:t>
+            </w:r>
+          </w:p>
+        </w:tc>
+        <w:tc>
+          <w:tcPr>
+            <w:tcW w:w="455" w:type="pct"/>
+            <w:tcBorders>
+              <w:top w:val="single" w:sz="4" w:space="0" w:color="auto"/>
+              <w:left w:val="single" w:sz="4" w:space="0" w:color="auto"/>
+              <w:bottom w:val="single" w:sz="4" w:space="0" w:color="auto"/>
+              <w:right w:val="single" w:sz="4" w:space="0" w:color="auto"/>
+            </w:tcBorders>
+          </w:tcPr>
+          <w:p>
+            <w:pPr>
+              <w:tabs>
+                <w:tab w:val="left" w:pos="0"/>
+              </w:tabs>
+              <w:spacing w:line="240" w:lineRule="auto"/>
+              <w:ind w:firstLine="0"/>
+              <w:rPr>
+                <w:rFonts w:eastAsia="Calibri" w:cs="Times New Roman"/>
+                <w:sz w:val="20"/>
+                <w:szCs w:val="20"/>
+              </w:rPr>
+            </w:pPr>
+          </w:p>
+        </w:tc>
+        <w:tc>
+          <w:tcPr>
+            <w:tcW w:w="295" w:type="pct"/>
+            <w:tcBorders>
+              <w:top w:val="single" w:sz="4" w:space="0" w:color="auto"/>
+              <w:left w:val="single" w:sz="4" w:space="0" w:color="auto"/>
+              <w:bottom w:val="single" w:sz="4" w:space="0" w:color="auto"/>
+              <w:right w:val="single" w:sz="4" w:space="0" w:color="auto"/>
+            </w:tcBorders>
+          </w:tcPr>
+          <w:p>
+            <w:pPr>
+              <w:tabs>
+                <w:tab w:val="left" w:pos="0"/>
+              </w:tabs>
+              <w:spacing w:line="240" w:lineRule="auto"/>
+              <w:ind w:firstLine="0"/>
+              <w:rPr>
+                <w:rFonts w:eastAsia="Calibri" w:cs="Times New Roman"/>
+                <w:sz w:val="20"/>
+                <w:szCs w:val="20"/>
+              </w:rPr>
+            </w:pPr>
+          </w:p>
+        </w:tc>
+        <w:tc>
+          <w:tcPr>
+            <w:tcW w:w="0" w:type="auto"/>
+            <w:vMerge/>
+            <w:tcBorders>
+              <w:top w:val="single" w:sz="4" w:space="0" w:color="auto"/>
+              <w:left w:val="single" w:sz="4" w:space="0" w:color="auto"/>
+              <w:bottom w:val="single" w:sz="4" w:space="0" w:color="auto"/>
+              <w:right w:val="single" w:sz="4" w:space="0" w:color="auto"/>
+            </w:tcBorders>
+            <w:vAlign w:val="center"/>
+            <w:hideMark/>
+          </w:tcPr>
+          <w:p>
+            <w:pPr>
+              <w:spacing w:line="240" w:lineRule="auto"/>
+              <w:ind w:firstLine="0"/>
+              <w:rPr>
+                <w:rFonts w:eastAsia="Calibri" w:cs="Times New Roman"/>
+                <w:sz w:val="20"/>
+                <w:szCs w:val="20"/>
+              </w:rPr>
+            </w:pPr>
+          </w:p>
+        </w:tc>
+        <w:tc>
+          <w:tcPr>
+            <w:tcW w:w="1225" w:type="pct"/>
+            <w:gridSpan w:val="8"/>
+            <w:vMerge w:val="restart"/>
+            <w:tcBorders>
+              <w:top w:val="single" w:sz="4" w:space="0" w:color="auto"/>
+              <w:left w:val="single" w:sz="4" w:space="0" w:color="auto"/>
+              <w:bottom w:val="single" w:sz="4" w:space="0" w:color="auto"/>
+              <w:right w:val="single" w:sz="4" w:space="0" w:color="auto"/>
+            </w:tcBorders>
+            <w:vAlign w:val="center"/>
+            <w:hideMark/>
+          </w:tcPr>
+          <w:p>
+            <w:pPr>
+              <w:tabs>
+                <w:tab w:val="left" w:pos="0"/>
+              </w:tabs>
+              <w:spacing w:line="240" w:lineRule="auto"/>
+              <w:ind w:firstLine="0"/>
+              <w:jc w:val="center"/>
+              <w:rPr>
+                <w:rFonts w:eastAsia="Calibri" w:cs="Times New Roman"/>
+                <w:sz w:val="20"/>
+                <w:szCs w:val="20"/>
+              </w:rPr>
+            </w:pPr>
+            <w:r>
+              <w:rPr>
+                <w:rFonts w:eastAsia="Calibri" w:cs="Times New Roman"/>
+                <w:sz w:val="20"/>
+                <w:szCs w:val="20"/>
+              </w:rPr>
+              <w:t>1-40 01 01</w:t>
+            </w:r>
+          </w:p>
+          <w:p>
+            <w:pPr>
+              <w:tabs>
+                <w:tab w:val="left" w:pos="0"/>
+              </w:tabs>
+              <w:spacing w:line="240" w:lineRule="auto"/>
+              <w:ind w:firstLine="0"/>
+              <w:jc w:val="center"/>
+              <w:rPr>
+                <w:rFonts w:eastAsia="Calibri" w:cs="Times New Roman"/>
+                <w:sz w:val="20"/>
+                <w:szCs w:val="20"/>
+              </w:rPr>
+            </w:pPr>
+            <w:r>
+              <w:rPr>
+                <w:rFonts w:eastAsia="Calibri" w:cs="Times New Roman"/>
+                <w:sz w:val="20"/>
+                <w:szCs w:val="20"/>
+              </w:rPr>
+              <w:t>БНТУ, г. Минск</w:t>
+            </w:r>
+          </w:p>
+        </w:tc>
+      </w:tr>
+      <w:tr>
+        <w:trPr>
+          <w:trHeight w:val="125"/>
+        </w:trPr>
+        <w:tc>
+          <w:tcPr>
+            <w:tcW w:w="597" w:type="pct"/>
+            <w:gridSpan w:val="2"/>
+            <w:tcBorders>
+              <w:top w:val="single" w:sz="4" w:space="0" w:color="auto"/>
+              <w:left w:val="single" w:sz="4" w:space="0" w:color="auto"/>
+              <w:bottom w:val="single" w:sz="4" w:space="0" w:color="auto"/>
+              <w:right w:val="single" w:sz="4" w:space="0" w:color="auto"/>
+            </w:tcBorders>
+            <w:vAlign w:val="bottom"/>
+            <w:hideMark/>
+          </w:tcPr>
+          <w:p>
+            <w:pPr>
+              <w:tabs>
+                <w:tab w:val="left" w:pos="0"/>
+              </w:tabs>
+              <w:spacing w:line="240" w:lineRule="auto"/>
+              <w:ind w:firstLine="0"/>
+              <w:rPr>
+                <w:rFonts w:eastAsia="Calibri" w:cs="Times New Roman"/>
+                <w:sz w:val="20"/>
+                <w:szCs w:val="20"/>
+              </w:rPr>
+            </w:pPr>
+            <w:proofErr w:type="spellStart"/>
+            <w:r>
+              <w:rPr>
+                <w:rFonts w:eastAsia="Calibri" w:cs="Times New Roman"/>
+                <w:sz w:val="20"/>
+                <w:szCs w:val="20"/>
+              </w:rPr>
+              <w:t>Н.контр</w:t>
+            </w:r>
+            <w:proofErr w:type="spellEnd"/>
+            <w:r>
+              <w:rPr>
+                <w:rFonts w:eastAsia="Calibri" w:cs="Times New Roman"/>
+                <w:sz w:val="20"/>
+                <w:szCs w:val="20"/>
+              </w:rPr>
+              <w:t>.</w:t>
+            </w:r>
+          </w:p>
+        </w:tc>
+        <w:tc>
+          <w:tcPr>
+            <w:tcW w:w="671" w:type="pct"/>
+            <w:tcBorders>
+              <w:top w:val="single" w:sz="4" w:space="0" w:color="auto"/>
+              <w:left w:val="single" w:sz="4" w:space="0" w:color="auto"/>
+              <w:bottom w:val="single" w:sz="4" w:space="0" w:color="auto"/>
+              <w:right w:val="single" w:sz="4" w:space="0" w:color="auto"/>
+            </w:tcBorders>
+            <w:vAlign w:val="bottom"/>
+            <w:hideMark/>
+          </w:tcPr>
+          <w:p>
+            <w:pPr>
+              <w:tabs>
+                <w:tab w:val="left" w:pos="0"/>
+              </w:tabs>
+              <w:spacing w:line="240" w:lineRule="auto"/>
+              <w:ind w:firstLine="0"/>
+              <w:rPr>
+                <w:rFonts w:eastAsia="Calibri" w:cs="Times New Roman"/>
+                <w:sz w:val="20"/>
+                <w:szCs w:val="20"/>
+              </w:rPr>
+            </w:pPr>
+            <w:proofErr w:type="spellStart"/>
+            <w:r>
+              <w:rPr>
+                <w:rFonts w:eastAsia="Calibri" w:cs="Times New Roman"/>
+                <w:sz w:val="20"/>
+                <w:szCs w:val="20"/>
+              </w:rPr>
+              <w:t>Домаренко</w:t>
+            </w:r>
+            <w:proofErr w:type="spellEnd"/>
+          </w:p>
+        </w:tc>
+        <w:tc>
+          <w:tcPr>
+            <w:tcW w:w="455" w:type="pct"/>
+            <w:tcBorders>
+              <w:top w:val="single" w:sz="4" w:space="0" w:color="auto"/>
+              <w:left w:val="single" w:sz="4" w:space="0" w:color="auto"/>
+              <w:bottom w:val="single" w:sz="4" w:space="0" w:color="auto"/>
+              <w:right w:val="single" w:sz="4" w:space="0" w:color="auto"/>
+            </w:tcBorders>
+          </w:tcPr>
+          <w:p>
+            <w:pPr>
+              <w:tabs>
+                <w:tab w:val="left" w:pos="0"/>
+              </w:tabs>
+              <w:spacing w:line="240" w:lineRule="auto"/>
+              <w:ind w:firstLine="0"/>
+              <w:rPr>
+                <w:rFonts w:eastAsia="Calibri" w:cs="Times New Roman"/>
+                <w:sz w:val="20"/>
+                <w:szCs w:val="20"/>
+              </w:rPr>
+            </w:pPr>
+          </w:p>
+        </w:tc>
+        <w:tc>
+          <w:tcPr>
+            <w:tcW w:w="295" w:type="pct"/>
+            <w:tcBorders>
+              <w:top w:val="single" w:sz="4" w:space="0" w:color="auto"/>
+              <w:left w:val="single" w:sz="4" w:space="0" w:color="auto"/>
+              <w:bottom w:val="single" w:sz="4" w:space="0" w:color="auto"/>
+              <w:right w:val="single" w:sz="4" w:space="0" w:color="auto"/>
+            </w:tcBorders>
+          </w:tcPr>
+          <w:p>
+            <w:pPr>
+              <w:tabs>
+                <w:tab w:val="left" w:pos="0"/>
+              </w:tabs>
+              <w:spacing w:line="240" w:lineRule="auto"/>
+              <w:ind w:firstLine="0"/>
+              <w:rPr>
+                <w:rFonts w:eastAsia="Calibri" w:cs="Times New Roman"/>
+                <w:sz w:val="20"/>
+                <w:szCs w:val="20"/>
+              </w:rPr>
+            </w:pPr>
+          </w:p>
+        </w:tc>
+        <w:tc>
+          <w:tcPr>
+            <w:tcW w:w="0" w:type="auto"/>
+            <w:vMerge/>
+            <w:tcBorders>
+              <w:top w:val="single" w:sz="4" w:space="0" w:color="auto"/>
+              <w:left w:val="single" w:sz="4" w:space="0" w:color="auto"/>
+              <w:bottom w:val="single" w:sz="4" w:space="0" w:color="auto"/>
+              <w:right w:val="single" w:sz="4" w:space="0" w:color="auto"/>
+            </w:tcBorders>
+            <w:vAlign w:val="center"/>
+            <w:hideMark/>
+          </w:tcPr>
+          <w:p>
+            <w:pPr>
+              <w:spacing w:line="240" w:lineRule="auto"/>
+              <w:ind w:firstLine="0"/>
+              <w:rPr>
+                <w:rFonts w:eastAsia="Calibri" w:cs="Times New Roman"/>
+                <w:sz w:val="24"/>
+                <w:szCs w:val="24"/>
+              </w:rPr>
+            </w:pPr>
+          </w:p>
+        </w:tc>
+        <w:tc>
+          <w:tcPr>
+            <w:tcW w:w="1225" w:type="pct"/>
+            <w:gridSpan w:val="8"/>
+            <w:vMerge/>
+            <w:tcBorders>
+              <w:top w:val="single" w:sz="4" w:space="0" w:color="auto"/>
+              <w:left w:val="single" w:sz="4" w:space="0" w:color="auto"/>
+              <w:bottom w:val="single" w:sz="4" w:space="0" w:color="auto"/>
+              <w:right w:val="single" w:sz="4" w:space="0" w:color="auto"/>
+            </w:tcBorders>
+            <w:vAlign w:val="center"/>
+            <w:hideMark/>
+          </w:tcPr>
+          <w:p>
+            <w:pPr>
+              <w:spacing w:line="240" w:lineRule="auto"/>
+              <w:ind w:firstLine="0"/>
+              <w:rPr>
+                <w:rFonts w:eastAsia="Calibri" w:cs="Times New Roman"/>
+                <w:sz w:val="22"/>
+              </w:rPr>
+            </w:pPr>
+          </w:p>
+        </w:tc>
+      </w:tr>
+      <w:tr>
+        <w:trPr>
+          <w:trHeight w:val="52"/>
+        </w:trPr>
+        <w:tc>
+          <w:tcPr>
+            <w:tcW w:w="597" w:type="pct"/>
+            <w:gridSpan w:val="2"/>
+            <w:tcBorders>
+              <w:top w:val="single" w:sz="4" w:space="0" w:color="auto"/>
+              <w:left w:val="single" w:sz="4" w:space="0" w:color="auto"/>
+              <w:bottom w:val="single" w:sz="4" w:space="0" w:color="auto"/>
+              <w:right w:val="single" w:sz="4" w:space="0" w:color="auto"/>
+            </w:tcBorders>
+            <w:vAlign w:val="bottom"/>
+            <w:hideMark/>
+          </w:tcPr>
+          <w:p>
+            <w:pPr>
+              <w:tabs>
+                <w:tab w:val="left" w:pos="0"/>
+              </w:tabs>
+              <w:spacing w:line="240" w:lineRule="auto"/>
+              <w:ind w:firstLine="0"/>
+              <w:rPr>
+                <w:rFonts w:eastAsia="Calibri" w:cs="Times New Roman"/>
+                <w:sz w:val="20"/>
+                <w:szCs w:val="20"/>
+              </w:rPr>
+            </w:pPr>
+            <w:proofErr w:type="spellStart"/>
+            <w:r>
+              <w:rPr>
+                <w:rFonts w:eastAsia="Calibri" w:cs="Times New Roman"/>
+                <w:sz w:val="20"/>
+                <w:szCs w:val="20"/>
+              </w:rPr>
+              <w:t>Зав</w:t>
+            </w:r>
+            <w:proofErr w:type="gramStart"/>
+            <w:r>
+              <w:rPr>
+                <w:rFonts w:eastAsia="Calibri" w:cs="Times New Roman"/>
+                <w:sz w:val="20"/>
+                <w:szCs w:val="20"/>
+              </w:rPr>
+              <w:t>.к</w:t>
+            </w:r>
+            <w:proofErr w:type="gramEnd"/>
+            <w:r>
+              <w:rPr>
+                <w:rFonts w:eastAsia="Calibri" w:cs="Times New Roman"/>
+                <w:sz w:val="20"/>
+                <w:szCs w:val="20"/>
+              </w:rPr>
+              <w:t>аф</w:t>
+            </w:r>
+            <w:proofErr w:type="spellEnd"/>
+            <w:r>
+              <w:rPr>
+                <w:rFonts w:eastAsia="Calibri" w:cs="Times New Roman"/>
+                <w:sz w:val="20"/>
+                <w:szCs w:val="20"/>
+              </w:rPr>
+              <w:t>.</w:t>
+            </w:r>
+          </w:p>
+        </w:tc>
+        <w:tc>
+          <w:tcPr>
+            <w:tcW w:w="671" w:type="pct"/>
+            <w:tcBorders>
+              <w:top w:val="single" w:sz="4" w:space="0" w:color="auto"/>
+              <w:left w:val="single" w:sz="4" w:space="0" w:color="auto"/>
+              <w:bottom w:val="single" w:sz="4" w:space="0" w:color="auto"/>
+              <w:right w:val="single" w:sz="4" w:space="0" w:color="auto"/>
+            </w:tcBorders>
+            <w:vAlign w:val="bottom"/>
+            <w:hideMark/>
+          </w:tcPr>
+          <w:p>
+            <w:pPr>
+              <w:tabs>
+                <w:tab w:val="left" w:pos="0"/>
+              </w:tabs>
+              <w:spacing w:line="240" w:lineRule="auto"/>
+              <w:ind w:firstLine="0"/>
+              <w:rPr>
+                <w:rFonts w:eastAsia="Calibri" w:cs="Times New Roman"/>
+                <w:sz w:val="20"/>
+                <w:szCs w:val="20"/>
+              </w:rPr>
+            </w:pPr>
+            <w:r>
+              <w:rPr>
+                <w:rFonts w:eastAsia="Calibri" w:cs="Times New Roman"/>
+                <w:sz w:val="20"/>
+                <w:szCs w:val="20"/>
+              </w:rPr>
+              <w:t>Полозков</w:t>
+            </w:r>
+          </w:p>
+        </w:tc>
+        <w:tc>
+          <w:tcPr>
+            <w:tcW w:w="455" w:type="pct"/>
+            <w:tcBorders>
+              <w:top w:val="single" w:sz="4" w:space="0" w:color="auto"/>
+              <w:left w:val="single" w:sz="4" w:space="0" w:color="auto"/>
+              <w:bottom w:val="single" w:sz="4" w:space="0" w:color="auto"/>
+              <w:right w:val="single" w:sz="4" w:space="0" w:color="auto"/>
+            </w:tcBorders>
+          </w:tcPr>
+          <w:p>
+            <w:pPr>
+              <w:tabs>
+                <w:tab w:val="left" w:pos="0"/>
+              </w:tabs>
+              <w:spacing w:line="240" w:lineRule="auto"/>
+              <w:ind w:firstLine="0"/>
+              <w:rPr>
+                <w:rFonts w:eastAsia="Calibri" w:cs="Times New Roman"/>
+                <w:sz w:val="20"/>
+                <w:szCs w:val="20"/>
+              </w:rPr>
+            </w:pPr>
+          </w:p>
+        </w:tc>
+        <w:tc>
+          <w:tcPr>
+            <w:tcW w:w="295" w:type="pct"/>
+            <w:tcBorders>
+              <w:top w:val="single" w:sz="4" w:space="0" w:color="auto"/>
+              <w:left w:val="single" w:sz="4" w:space="0" w:color="auto"/>
+              <w:bottom w:val="single" w:sz="4" w:space="0" w:color="auto"/>
+              <w:right w:val="single" w:sz="4" w:space="0" w:color="auto"/>
+            </w:tcBorders>
+          </w:tcPr>
+          <w:p>
+            <w:pPr>
+              <w:tabs>
+                <w:tab w:val="left" w:pos="0"/>
+              </w:tabs>
+              <w:spacing w:line="240" w:lineRule="auto"/>
+              <w:ind w:firstLine="0"/>
+              <w:rPr>
+                <w:rFonts w:eastAsia="Calibri" w:cs="Times New Roman"/>
+                <w:sz w:val="20"/>
+                <w:szCs w:val="20"/>
+              </w:rPr>
+            </w:pPr>
+          </w:p>
+        </w:tc>
+        <w:tc>
+          <w:tcPr>
+            <w:tcW w:w="0" w:type="auto"/>
+            <w:vMerge/>
+            <w:tcBorders>
+              <w:top w:val="single" w:sz="4" w:space="0" w:color="auto"/>
+              <w:left w:val="single" w:sz="4" w:space="0" w:color="auto"/>
+              <w:bottom w:val="single" w:sz="4" w:space="0" w:color="auto"/>
+              <w:right w:val="single" w:sz="4" w:space="0" w:color="auto"/>
+            </w:tcBorders>
+            <w:vAlign w:val="center"/>
+            <w:hideMark/>
+          </w:tcPr>
+          <w:p>
+            <w:pPr>
+              <w:spacing w:line="240" w:lineRule="auto"/>
+              <w:ind w:firstLine="0"/>
+              <w:rPr>
+                <w:rFonts w:eastAsia="Calibri" w:cs="Times New Roman"/>
+                <w:sz w:val="24"/>
+                <w:szCs w:val="24"/>
+              </w:rPr>
+            </w:pPr>
+          </w:p>
+        </w:tc>
+        <w:tc>
+          <w:tcPr>
+            <w:tcW w:w="1225" w:type="pct"/>
+            <w:gridSpan w:val="8"/>
+            <w:vMerge/>
+            <w:tcBorders>
+              <w:top w:val="single" w:sz="4" w:space="0" w:color="auto"/>
+              <w:left w:val="single" w:sz="4" w:space="0" w:color="auto"/>
+              <w:bottom w:val="single" w:sz="4" w:space="0" w:color="auto"/>
+              <w:right w:val="single" w:sz="4" w:space="0" w:color="auto"/>
+            </w:tcBorders>
+            <w:vAlign w:val="center"/>
+            <w:hideMark/>
+          </w:tcPr>
+          <w:p>
+            <w:pPr>
+              <w:spacing w:line="240" w:lineRule="auto"/>
+              <w:ind w:firstLine="0"/>
+              <w:rPr>
+                <w:rFonts w:eastAsia="Calibri" w:cs="Times New Roman"/>
+                <w:sz w:val="22"/>
+              </w:rPr>
+            </w:pPr>
+          </w:p>
+        </w:tc>
+      </w:tr>
+      <w:tr>
+        <w:trPr>
+          <w:trHeight w:val="596"/>
+        </w:trPr>
+        <w:tc>
+          <w:tcPr>
+            <w:tcW w:w="4781" w:type="pct"/>
+            <w:gridSpan w:val="13"/>
+            <w:tcBorders>
+              <w:top w:val="single" w:sz="4" w:space="0" w:color="auto"/>
+              <w:left w:val="single" w:sz="4" w:space="0" w:color="auto"/>
+              <w:bottom w:val="nil"/>
+              <w:right w:val="nil"/>
+            </w:tcBorders>
+            <w:vAlign w:val="center"/>
+            <w:hideMark/>
+          </w:tcPr>
+          <w:p>
+            <w:pPr>
+              <w:tabs>
+                <w:tab w:val="left" w:pos="-2808"/>
+              </w:tabs>
+              <w:spacing w:line="240" w:lineRule="auto"/>
+              <w:ind w:firstLine="0"/>
+              <w:jc w:val="center"/>
+              <w:rPr>
+                <w:rFonts w:eastAsia="Calibri" w:cs="Times New Roman"/>
+                <w:sz w:val="28"/>
+                <w:szCs w:val="28"/>
+              </w:rPr>
+            </w:pPr>
+            <w:r>
+              <w:rPr>
+                <w:rFonts w:eastAsia="Calibri" w:cs="Times New Roman"/>
+                <w:sz w:val="28"/>
+                <w:szCs w:val="28"/>
+              </w:rPr>
+              <w:lastRenderedPageBreak/>
+              <w:t>Облачные компоненты</w:t>
+            </w:r>
+            <w:r>
+              <w:rPr>
+                <w:rFonts w:eastAsia="Calibri" w:cs="Times New Roman"/>
+                <w:sz w:val="28"/>
+                <w:szCs w:val="28"/>
+              </w:rPr>
+              <w:t xml:space="preserve"> </w:t>
+            </w:r>
+            <w:r>
+              <w:rPr>
+                <w:rFonts w:eastAsia="Calibri" w:cs="Times New Roman"/>
+                <w:sz w:val="28"/>
+                <w:szCs w:val="28"/>
+                <w:lang w:val="en-US"/>
+              </w:rPr>
+              <w:t>Azure</w:t>
+            </w:r>
+            <w:r>
+              <w:rPr>
+                <w:rFonts w:eastAsia="Calibri" w:cs="Times New Roman"/>
+                <w:sz w:val="28"/>
+                <w:szCs w:val="28"/>
+              </w:rPr>
+              <w:t xml:space="preserve"> развернутой системы</w:t>
+            </w:r>
+          </w:p>
+        </w:tc>
+        <w:tc>
+          <w:tcPr>
+            <w:tcW w:w="219" w:type="pct"/>
+            <w:tcBorders>
+              <w:top w:val="single" w:sz="4" w:space="0" w:color="auto"/>
+              <w:left w:val="nil"/>
+              <w:bottom w:val="nil"/>
+              <w:right w:val="single" w:sz="4" w:space="0" w:color="auto"/>
+            </w:tcBorders>
+            <w:vAlign w:val="center"/>
+            <w:hideMark/>
+          </w:tcPr>
+          <w:p>
+            <w:pPr>
+              <w:tabs>
+                <w:tab w:val="left" w:pos="-2808"/>
+              </w:tabs>
+              <w:spacing w:line="240" w:lineRule="auto"/>
+              <w:ind w:firstLine="0"/>
+              <w:jc w:val="right"/>
+              <w:rPr>
+                <w:rFonts w:eastAsia="Calibri" w:cs="Times New Roman"/>
+                <w:sz w:val="22"/>
+                <w:szCs w:val="24"/>
+              </w:rPr>
+            </w:pPr>
+            <w:r>
+              <w:rPr>
+                <w:rFonts w:eastAsia="Calibri" w:cs="Times New Roman"/>
+                <w:sz w:val="22"/>
+                <w:szCs w:val="24"/>
+                <w:lang w:val="en-US"/>
+              </w:rPr>
+              <w:t>9</w:t>
+            </w:r>
+            <w:r>
+              <w:rPr>
+                <w:rFonts w:eastAsia="Calibri" w:cs="Times New Roman"/>
+                <w:sz w:val="22"/>
+                <w:szCs w:val="24"/>
+              </w:rPr>
+              <w:t>1</w:t>
+            </w:r>
+          </w:p>
+        </w:tc>
+      </w:tr>
+      <w:tr>
+        <w:trPr>
+          <w:trHeight w:val="13731"/>
+        </w:trPr>
+        <w:tc>
+          <w:tcPr>
+            <w:tcW w:w="5000" w:type="pct"/>
+            <w:gridSpan w:val="14"/>
+            <w:tcBorders>
+              <w:top w:val="nil"/>
+              <w:left w:val="single" w:sz="4" w:space="0" w:color="auto"/>
+              <w:bottom w:val="nil"/>
+              <w:right w:val="single" w:sz="4" w:space="0" w:color="auto"/>
+            </w:tcBorders>
+            <w:vAlign w:val="center"/>
+            <w:hideMark/>
+          </w:tcPr>
+          <w:p>
+            <w:pPr>
+              <w:spacing w:line="256" w:lineRule="auto"/>
+              <w:ind w:firstLine="0"/>
+              <w:jc w:val="center"/>
+              <w:rPr>
+                <w:rFonts w:eastAsia="Times New Roman" w:cs="Times New Roman"/>
+                <w:sz w:val="28"/>
+                <w:szCs w:val="28"/>
+              </w:rPr>
+            </w:pPr>
+            <w:r>
+              <w:rPr>
+                <w:noProof/>
+                <w:lang w:eastAsia="ru-RU"/>
+              </w:rPr>
+              <w:drawing>
+                <wp:inline distT="0" distB="0" distL="0" distR="0" wp14:anchorId="081AAE95" wp14:editId="02A82E2C">
+                  <wp:extent cx="6430890" cy="3051958"/>
+                  <wp:effectExtent l="0" t="0" r="8255" b="0"/>
+                  <wp:docPr id="18" name="Рисунок 23"/>
+                  <wp:cNvGraphicFramePr>
+                    <a:graphicFrameLocks xmlns:a="http://schemas.openxmlformats.org/drawingml/2006/main" noChangeAspect="1"/>
+                  </wp:cNvGraphicFramePr>
+                  <a:graphic xmlns:a="http://schemas.openxmlformats.org/drawingml/2006/main">
+                    <a:graphicData uri="http://schemas.openxmlformats.org/drawingml/2006/picture">
+                      <pic:pic xmlns:pic="http://schemas.openxmlformats.org/drawingml/2006/picture">
+                        <pic:nvPicPr>
+                          <pic:cNvPr id="0" name=""/>
+                          <pic:cNvPicPr/>
+                        </pic:nvPicPr>
+                        <pic:blipFill>
+                          <a:blip r:embed="rId19"/>
+                          <a:stretch>
+                            <a:fillRect/>
+                          </a:stretch>
+                        </pic:blipFill>
+                        <pic:spPr>
+                          <a:xfrm>
+                            <a:off x="0" y="0"/>
                             <a:ext cx="6452477" cy="3062203"/>
                           </a:xfrm>
                           <a:prstGeom prst="rect">
@@ -18703,8 +18664,6 @@
               </w:rPr>
               <w:t>/</w:t>
             </w:r>
-            <w:bookmarkStart w:id="0" w:name="_GoBack"/>
-            <w:bookmarkEnd w:id="0"/>
             <w:r>
               <w:rPr>
                 <w:rFonts w:eastAsia="Calibri" w:cs="Times New Roman"/>

</xml_diff>